<commit_message>
Commit inicial - estrutura básica do projeto analiseFilmes
</commit_message>
<xml_diff>
--- a/PLANO DE TESTES.docx
+++ b/PLANO DE TESTES.docx
@@ -44,15 +44,13 @@
           <w:szCs w:val="40"/>
         </w:rPr>
         <w:br/>
-        <w:t>TASKMASTER-SENAC</w:t>
       </w:r>
       <w:r>
         <w:rPr>
           <w:sz w:val="40"/>
           <w:szCs w:val="40"/>
         </w:rPr>
-        <w:br/>
-        <w:t>(TO-DO LIST)</w:t>
+        <w:t>ANALISEFILMES</w:t>
       </w:r>
     </w:p>
     <w:p>
@@ -90,6 +88,37 @@
     </w:p>
     <w:p>
       <w:pPr>
+        <w:numPr>
+          <w:ilvl w:val="0"/>
+          <w:numId w:val="4"/>
+        </w:numPr>
+        <w:rPr>
+          <w:sz w:val="24"/>
+          <w:szCs w:val="24"/>
+        </w:rPr>
+      </w:pPr>
+      <w:r>
+        <w:rPr>
+          <w:rFonts w:ascii="Segoe UI Emoji" w:hAnsi="Segoe UI Emoji" w:cs="Segoe UI Emoji"/>
+          <w:sz w:val="24"/>
+          <w:szCs w:val="24"/>
+        </w:rPr>
+        <w:t>📋</w:t>
+      </w:r>
+      <w:r>
+        <w:rPr>
+          <w:sz w:val="24"/>
+          <w:szCs w:val="24"/>
+        </w:rPr>
+        <w:t xml:space="preserve"> Caso de Teste 1 - Cadastro de Novo Filme</w:t>
+      </w:r>
+    </w:p>
+    <w:p>
+      <w:pPr>
+        <w:numPr>
+          <w:ilvl w:val="0"/>
+          <w:numId w:val="4"/>
+        </w:numPr>
         <w:rPr>
           <w:sz w:val="24"/>
           <w:szCs w:val="24"/>
@@ -102,20 +131,22 @@
           <w:sz w:val="24"/>
           <w:szCs w:val="24"/>
         </w:rPr>
-        <w:t>Caso 1 - Adição de Tarefa Válida</w:t>
-      </w:r>
-    </w:p>
-    <w:p>
-      <w:pPr>
-        <w:numPr>
-          <w:ilvl w:val="0"/>
-          <w:numId w:val="1"/>
-        </w:numPr>
-        <w:rPr>
-          <w:sz w:val="24"/>
-          <w:szCs w:val="24"/>
-        </w:rPr>
-      </w:pPr>
+        <w:t>O que testar</w:t>
+      </w:r>
+      <w:r>
+        <w:rPr>
+          <w:sz w:val="24"/>
+          <w:szCs w:val="24"/>
+        </w:rPr>
+        <w:t>: Funcionalidade de cadastro de novo filme</w:t>
+      </w:r>
+      <w:r>
+        <w:rPr>
+          <w:sz w:val="24"/>
+          <w:szCs w:val="24"/>
+        </w:rPr>
+        <w:br/>
+      </w:r>
       <w:r>
         <w:rPr>
           <w:b/>
@@ -123,27 +154,22 @@
           <w:sz w:val="24"/>
           <w:szCs w:val="24"/>
         </w:rPr>
-        <w:t>O que testar</w:t>
-      </w:r>
-      <w:r>
-        <w:rPr>
-          <w:sz w:val="24"/>
-          <w:szCs w:val="24"/>
-        </w:rPr>
-        <w:t>: Inserção de nova tarefa</w:t>
-      </w:r>
-    </w:p>
-    <w:p>
-      <w:pPr>
-        <w:numPr>
-          <w:ilvl w:val="0"/>
-          <w:numId w:val="1"/>
-        </w:numPr>
-        <w:rPr>
-          <w:sz w:val="24"/>
-          <w:szCs w:val="24"/>
-        </w:rPr>
-      </w:pPr>
+        <w:t>Pré-condição</w:t>
+      </w:r>
+      <w:r>
+        <w:rPr>
+          <w:sz w:val="24"/>
+          <w:szCs w:val="24"/>
+        </w:rPr>
+        <w:t>: Usuário acessou a página "/filmes/novo"</w:t>
+      </w:r>
+      <w:r>
+        <w:rPr>
+          <w:sz w:val="24"/>
+          <w:szCs w:val="24"/>
+        </w:rPr>
+        <w:br/>
+      </w:r>
       <w:r>
         <w:rPr>
           <w:b/>
@@ -151,21 +177,97 @@
           <w:sz w:val="24"/>
           <w:szCs w:val="24"/>
         </w:rPr>
-        <w:t>Entrada</w:t>
-      </w:r>
-      <w:r>
-        <w:rPr>
-          <w:sz w:val="24"/>
-          <w:szCs w:val="24"/>
-        </w:rPr>
-        <w:t>: "Estudar Java"</w:t>
-      </w:r>
-    </w:p>
-    <w:p>
-      <w:pPr>
-        <w:numPr>
-          <w:ilvl w:val="0"/>
-          <w:numId w:val="1"/>
+        <w:t>Entradas</w:t>
+      </w:r>
+      <w:r>
+        <w:rPr>
+          <w:sz w:val="24"/>
+          <w:szCs w:val="24"/>
+        </w:rPr>
+        <w:t>:</w:t>
+      </w:r>
+    </w:p>
+    <w:p>
+      <w:pPr>
+        <w:numPr>
+          <w:ilvl w:val="0"/>
+          <w:numId w:val="4"/>
+        </w:numPr>
+        <w:rPr>
+          <w:sz w:val="24"/>
+          <w:szCs w:val="24"/>
+        </w:rPr>
+      </w:pPr>
+      <w:r>
+        <w:rPr>
+          <w:sz w:val="24"/>
+          <w:szCs w:val="24"/>
+        </w:rPr>
+        <w:t>Título: "Interestelar"</w:t>
+      </w:r>
+    </w:p>
+    <w:p>
+      <w:pPr>
+        <w:numPr>
+          <w:ilvl w:val="0"/>
+          <w:numId w:val="4"/>
+        </w:numPr>
+        <w:rPr>
+          <w:sz w:val="24"/>
+          <w:szCs w:val="24"/>
+        </w:rPr>
+      </w:pPr>
+      <w:r>
+        <w:rPr>
+          <w:sz w:val="24"/>
+          <w:szCs w:val="24"/>
+        </w:rPr>
+        <w:t>Sinopse: "Um grupo de astronautas viaja através de um buraco de minhoca..."</w:t>
+      </w:r>
+    </w:p>
+    <w:p>
+      <w:pPr>
+        <w:numPr>
+          <w:ilvl w:val="0"/>
+          <w:numId w:val="4"/>
+        </w:numPr>
+        <w:rPr>
+          <w:sz w:val="24"/>
+          <w:szCs w:val="24"/>
+        </w:rPr>
+      </w:pPr>
+      <w:r>
+        <w:rPr>
+          <w:sz w:val="24"/>
+          <w:szCs w:val="24"/>
+        </w:rPr>
+        <w:t>Gênero: "Ficção Científica"</w:t>
+      </w:r>
+    </w:p>
+    <w:p>
+      <w:pPr>
+        <w:numPr>
+          <w:ilvl w:val="0"/>
+          <w:numId w:val="4"/>
+        </w:numPr>
+        <w:rPr>
+          <w:sz w:val="24"/>
+          <w:szCs w:val="24"/>
+        </w:rPr>
+      </w:pPr>
+      <w:r>
+        <w:rPr>
+          <w:sz w:val="24"/>
+          <w:szCs w:val="24"/>
+        </w:rPr>
+        <w:t>Ano de Lançamento: 2014</w:t>
+      </w:r>
+    </w:p>
+    <w:p>
+      <w:pPr>
+        <w:numPr>
+          <w:ilvl w:val="0"/>
+          <w:numId w:val="4"/>
         </w:numPr>
         <w:rPr>
           <w:sz w:val="24"/>
@@ -179,21 +281,59 @@
           <w:sz w:val="24"/>
           <w:szCs w:val="24"/>
         </w:rPr>
-        <w:t>Ação</w:t>
-      </w:r>
-      <w:r>
-        <w:rPr>
-          <w:sz w:val="24"/>
-          <w:szCs w:val="24"/>
-        </w:rPr>
-        <w:t>: Clicar em "Adicionar"</w:t>
-      </w:r>
-    </w:p>
-    <w:p>
-      <w:pPr>
-        <w:numPr>
-          <w:ilvl w:val="0"/>
-          <w:numId w:val="1"/>
+        <w:t>Ações</w:t>
+      </w:r>
+      <w:r>
+        <w:rPr>
+          <w:sz w:val="24"/>
+          <w:szCs w:val="24"/>
+        </w:rPr>
+        <w:t>:</w:t>
+      </w:r>
+    </w:p>
+    <w:p>
+      <w:pPr>
+        <w:numPr>
+          <w:ilvl w:val="0"/>
+          <w:numId w:val="4"/>
+        </w:numPr>
+        <w:rPr>
+          <w:sz w:val="24"/>
+          <w:szCs w:val="24"/>
+        </w:rPr>
+      </w:pPr>
+      <w:r>
+        <w:rPr>
+          <w:sz w:val="24"/>
+          <w:szCs w:val="24"/>
+        </w:rPr>
+        <w:t>Preencher todos os campos do formulário</w:t>
+      </w:r>
+    </w:p>
+    <w:p>
+      <w:pPr>
+        <w:numPr>
+          <w:ilvl w:val="0"/>
+          <w:numId w:val="4"/>
+        </w:numPr>
+        <w:rPr>
+          <w:sz w:val="24"/>
+          <w:szCs w:val="24"/>
+        </w:rPr>
+      </w:pPr>
+      <w:r>
+        <w:rPr>
+          <w:sz w:val="24"/>
+          <w:szCs w:val="24"/>
+        </w:rPr>
+        <w:t>Clicar no botão "Salvar Filme"</w:t>
+      </w:r>
+    </w:p>
+    <w:p>
+      <w:pPr>
+        <w:numPr>
+          <w:ilvl w:val="0"/>
+          <w:numId w:val="4"/>
         </w:numPr>
         <w:rPr>
           <w:sz w:val="24"/>
@@ -214,11 +354,118 @@
           <w:sz w:val="24"/>
           <w:szCs w:val="24"/>
         </w:rPr>
-        <w:t>: Nova tarefa aparece na lista com texto "Estudar Java" e botões de ação</w:t>
-      </w:r>
-    </w:p>
-    <w:p>
-      <w:pPr>
+        <w:t>:</w:t>
+      </w:r>
+    </w:p>
+    <w:p>
+      <w:pPr>
+        <w:numPr>
+          <w:ilvl w:val="0"/>
+          <w:numId w:val="4"/>
+        </w:numPr>
+        <w:rPr>
+          <w:sz w:val="24"/>
+          <w:szCs w:val="24"/>
+        </w:rPr>
+      </w:pPr>
+      <w:r>
+        <w:rPr>
+          <w:sz w:val="24"/>
+          <w:szCs w:val="24"/>
+        </w:rPr>
+        <w:t>Mensagem de sucesso: "Filme salvo com sucesso!"</w:t>
+      </w:r>
+    </w:p>
+    <w:p>
+      <w:pPr>
+        <w:numPr>
+          <w:ilvl w:val="0"/>
+          <w:numId w:val="4"/>
+        </w:numPr>
+        <w:rPr>
+          <w:sz w:val="24"/>
+          <w:szCs w:val="24"/>
+        </w:rPr>
+      </w:pPr>
+      <w:r>
+        <w:rPr>
+          <w:sz w:val="24"/>
+          <w:szCs w:val="24"/>
+        </w:rPr>
+        <w:t>Redirecionamento para a lista de filmes</w:t>
+      </w:r>
+    </w:p>
+    <w:p>
+      <w:pPr>
+        <w:numPr>
+          <w:ilvl w:val="0"/>
+          <w:numId w:val="4"/>
+        </w:numPr>
+        <w:rPr>
+          <w:sz w:val="24"/>
+          <w:szCs w:val="24"/>
+        </w:rPr>
+      </w:pPr>
+      <w:r>
+        <w:rPr>
+          <w:sz w:val="24"/>
+          <w:szCs w:val="24"/>
+        </w:rPr>
+        <w:t>Novo filme aparece na lista com os dados informados</w:t>
+      </w:r>
+    </w:p>
+    <w:p>
+      <w:pPr>
+        <w:numPr>
+          <w:ilvl w:val="0"/>
+          <w:numId w:val="4"/>
+        </w:numPr>
+        <w:rPr>
+          <w:sz w:val="24"/>
+          <w:szCs w:val="24"/>
+        </w:rPr>
+      </w:pPr>
+      <w:r>
+        <w:rPr>
+          <w:sz w:val="24"/>
+          <w:szCs w:val="24"/>
+        </w:rPr>
+        <w:t>Dados persistidos no banco de dados</w:t>
+      </w:r>
+    </w:p>
+    <w:p>
+      <w:pPr>
+        <w:numPr>
+          <w:ilvl w:val="0"/>
+          <w:numId w:val="4"/>
+        </w:numPr>
+        <w:rPr>
+          <w:sz w:val="24"/>
+          <w:szCs w:val="24"/>
+        </w:rPr>
+      </w:pPr>
+      <w:r>
+        <w:rPr>
+          <w:rFonts w:ascii="Segoe UI Emoji" w:hAnsi="Segoe UI Emoji" w:cs="Segoe UI Emoji"/>
+          <w:sz w:val="24"/>
+          <w:szCs w:val="24"/>
+        </w:rPr>
+        <w:t>📋</w:t>
+      </w:r>
+      <w:r>
+        <w:rPr>
+          <w:sz w:val="24"/>
+          <w:szCs w:val="24"/>
+        </w:rPr>
+        <w:t xml:space="preserve"> Caso de Teste 2 - Tentativa de Cadastro com Campos Obrigatórios Vazios</w:t>
+      </w:r>
+    </w:p>
+    <w:p>
+      <w:pPr>
+        <w:numPr>
+          <w:ilvl w:val="0"/>
+          <w:numId w:val="4"/>
+        </w:numPr>
         <w:rPr>
           <w:sz w:val="24"/>
           <w:szCs w:val="24"/>
@@ -231,20 +478,22 @@
           <w:sz w:val="24"/>
           <w:szCs w:val="24"/>
         </w:rPr>
-        <w:t>Caso 2 - Adição de Tarefa Inválida</w:t>
-      </w:r>
-    </w:p>
-    <w:p>
-      <w:pPr>
-        <w:numPr>
-          <w:ilvl w:val="0"/>
-          <w:numId w:val="2"/>
-        </w:numPr>
-        <w:rPr>
-          <w:sz w:val="24"/>
-          <w:szCs w:val="24"/>
-        </w:rPr>
-      </w:pPr>
+        <w:t>O que testar</w:t>
+      </w:r>
+      <w:r>
+        <w:rPr>
+          <w:sz w:val="24"/>
+          <w:szCs w:val="24"/>
+        </w:rPr>
+        <w:t>: Validação de campos obrigatórios</w:t>
+      </w:r>
+      <w:r>
+        <w:rPr>
+          <w:sz w:val="24"/>
+          <w:szCs w:val="24"/>
+        </w:rPr>
+        <w:br/>
+      </w:r>
       <w:r>
         <w:rPr>
           <w:b/>
@@ -252,27 +501,22 @@
           <w:sz w:val="24"/>
           <w:szCs w:val="24"/>
         </w:rPr>
-        <w:t>O que testar</w:t>
-      </w:r>
-      <w:r>
-        <w:rPr>
-          <w:sz w:val="24"/>
-          <w:szCs w:val="24"/>
-        </w:rPr>
-        <w:t>: Tentativa de adicionar tarefa vazia</w:t>
-      </w:r>
-    </w:p>
-    <w:p>
-      <w:pPr>
-        <w:numPr>
-          <w:ilvl w:val="0"/>
-          <w:numId w:val="2"/>
-        </w:numPr>
-        <w:rPr>
-          <w:sz w:val="24"/>
-          <w:szCs w:val="24"/>
-        </w:rPr>
-      </w:pPr>
+        <w:t>Pré-condição</w:t>
+      </w:r>
+      <w:r>
+        <w:rPr>
+          <w:sz w:val="24"/>
+          <w:szCs w:val="24"/>
+        </w:rPr>
+        <w:t>: Usuário acessou a página "/filmes/novo"</w:t>
+      </w:r>
+      <w:r>
+        <w:rPr>
+          <w:sz w:val="24"/>
+          <w:szCs w:val="24"/>
+        </w:rPr>
+        <w:br/>
+      </w:r>
       <w:r>
         <w:rPr>
           <w:b/>
@@ -280,37 +524,78 @@
           <w:sz w:val="24"/>
           <w:szCs w:val="24"/>
         </w:rPr>
-        <w:t>Entrada</w:t>
-      </w:r>
-      <w:r>
-        <w:rPr>
-          <w:sz w:val="24"/>
-          <w:szCs w:val="24"/>
-        </w:rPr>
-        <w:t>: "" (</w:t>
-      </w:r>
-      <w:proofErr w:type="spellStart"/>
-      <w:r>
-        <w:rPr>
-          <w:sz w:val="24"/>
-          <w:szCs w:val="24"/>
-        </w:rPr>
-        <w:t>string</w:t>
-      </w:r>
-      <w:proofErr w:type="spellEnd"/>
-      <w:r>
-        <w:rPr>
-          <w:sz w:val="24"/>
-          <w:szCs w:val="24"/>
-        </w:rPr>
-        <w:t xml:space="preserve"> vazia)</w:t>
-      </w:r>
-    </w:p>
-    <w:p>
-      <w:pPr>
-        <w:numPr>
-          <w:ilvl w:val="0"/>
-          <w:numId w:val="2"/>
+        <w:t>Entradas</w:t>
+      </w:r>
+      <w:r>
+        <w:rPr>
+          <w:sz w:val="24"/>
+          <w:szCs w:val="24"/>
+        </w:rPr>
+        <w:t>:</w:t>
+      </w:r>
+    </w:p>
+    <w:p>
+      <w:pPr>
+        <w:numPr>
+          <w:ilvl w:val="0"/>
+          <w:numId w:val="4"/>
+        </w:numPr>
+        <w:rPr>
+          <w:sz w:val="24"/>
+          <w:szCs w:val="24"/>
+        </w:rPr>
+      </w:pPr>
+      <w:r>
+        <w:rPr>
+          <w:sz w:val="24"/>
+          <w:szCs w:val="24"/>
+        </w:rPr>
+        <w:t>Título: "" (vazio)</w:t>
+      </w:r>
+    </w:p>
+    <w:p>
+      <w:pPr>
+        <w:numPr>
+          <w:ilvl w:val="0"/>
+          <w:numId w:val="4"/>
+        </w:numPr>
+        <w:rPr>
+          <w:sz w:val="24"/>
+          <w:szCs w:val="24"/>
+        </w:rPr>
+      </w:pPr>
+      <w:r>
+        <w:rPr>
+          <w:sz w:val="24"/>
+          <w:szCs w:val="24"/>
+        </w:rPr>
+        <w:t>Gênero: "" (vazio)</w:t>
+      </w:r>
+    </w:p>
+    <w:p>
+      <w:pPr>
+        <w:numPr>
+          <w:ilvl w:val="0"/>
+          <w:numId w:val="4"/>
+        </w:numPr>
+        <w:rPr>
+          <w:sz w:val="24"/>
+          <w:szCs w:val="24"/>
+        </w:rPr>
+      </w:pPr>
+      <w:r>
+        <w:rPr>
+          <w:sz w:val="24"/>
+          <w:szCs w:val="24"/>
+        </w:rPr>
+        <w:t>Ano de Lançamento: "" (vazio)</w:t>
+      </w:r>
+    </w:p>
+    <w:p>
+      <w:pPr>
+        <w:numPr>
+          <w:ilvl w:val="0"/>
+          <w:numId w:val="4"/>
         </w:numPr>
         <w:rPr>
           <w:sz w:val="24"/>
@@ -324,21 +609,60 @@
           <w:sz w:val="24"/>
           <w:szCs w:val="24"/>
         </w:rPr>
-        <w:t>Ação</w:t>
-      </w:r>
-      <w:r>
-        <w:rPr>
-          <w:sz w:val="24"/>
-          <w:szCs w:val="24"/>
-        </w:rPr>
-        <w:t>: Clicar em "Adicionar"</w:t>
-      </w:r>
-    </w:p>
-    <w:p>
-      <w:pPr>
-        <w:numPr>
-          <w:ilvl w:val="0"/>
-          <w:numId w:val="2"/>
+        <w:t>Ações</w:t>
+      </w:r>
+      <w:r>
+        <w:rPr>
+          <w:sz w:val="24"/>
+          <w:szCs w:val="24"/>
+        </w:rPr>
+        <w:t>:</w:t>
+      </w:r>
+    </w:p>
+    <w:p>
+      <w:pPr>
+        <w:numPr>
+          <w:ilvl w:val="0"/>
+          <w:numId w:val="4"/>
+        </w:numPr>
+        <w:rPr>
+          <w:sz w:val="24"/>
+          <w:szCs w:val="24"/>
+        </w:rPr>
+      </w:pPr>
+      <w:r>
+        <w:rPr>
+          <w:sz w:val="24"/>
+          <w:szCs w:val="24"/>
+        </w:rPr>
+        <w:lastRenderedPageBreak/>
+        <w:t>Deixar campos obrigatórios em branco</w:t>
+      </w:r>
+    </w:p>
+    <w:p>
+      <w:pPr>
+        <w:numPr>
+          <w:ilvl w:val="0"/>
+          <w:numId w:val="4"/>
+        </w:numPr>
+        <w:rPr>
+          <w:sz w:val="24"/>
+          <w:szCs w:val="24"/>
+        </w:rPr>
+      </w:pPr>
+      <w:r>
+        <w:rPr>
+          <w:sz w:val="24"/>
+          <w:szCs w:val="24"/>
+        </w:rPr>
+        <w:t>Clicar no botão "Salvar Filme"</w:t>
+      </w:r>
+    </w:p>
+    <w:p>
+      <w:pPr>
+        <w:numPr>
+          <w:ilvl w:val="0"/>
+          <w:numId w:val="4"/>
         </w:numPr>
         <w:rPr>
           <w:sz w:val="24"/>
@@ -359,11 +683,99 @@
           <w:sz w:val="24"/>
           <w:szCs w:val="24"/>
         </w:rPr>
-        <w:t>: Alerta "Por favor, digite uma tarefa!" e nenhuma tarefa é adicionada</w:t>
-      </w:r>
-    </w:p>
-    <w:p>
-      <w:pPr>
+        <w:t>:</w:t>
+      </w:r>
+    </w:p>
+    <w:p>
+      <w:pPr>
+        <w:numPr>
+          <w:ilvl w:val="0"/>
+          <w:numId w:val="4"/>
+        </w:numPr>
+        <w:rPr>
+          <w:sz w:val="24"/>
+          <w:szCs w:val="24"/>
+        </w:rPr>
+      </w:pPr>
+      <w:r>
+        <w:rPr>
+          <w:sz w:val="24"/>
+          <w:szCs w:val="24"/>
+        </w:rPr>
+        <w:t>Mensagem de erro destacando campos obrigatórios</w:t>
+      </w:r>
+    </w:p>
+    <w:p>
+      <w:pPr>
+        <w:numPr>
+          <w:ilvl w:val="0"/>
+          <w:numId w:val="4"/>
+        </w:numPr>
+        <w:rPr>
+          <w:sz w:val="24"/>
+          <w:szCs w:val="24"/>
+        </w:rPr>
+      </w:pPr>
+      <w:r>
+        <w:rPr>
+          <w:sz w:val="24"/>
+          <w:szCs w:val="24"/>
+        </w:rPr>
+        <w:t>Formulário não é submetido</w:t>
+      </w:r>
+    </w:p>
+    <w:p>
+      <w:pPr>
+        <w:numPr>
+          <w:ilvl w:val="0"/>
+          <w:numId w:val="4"/>
+        </w:numPr>
+        <w:rPr>
+          <w:sz w:val="24"/>
+          <w:szCs w:val="24"/>
+        </w:rPr>
+      </w:pPr>
+      <w:r>
+        <w:rPr>
+          <w:sz w:val="24"/>
+          <w:szCs w:val="24"/>
+        </w:rPr>
+        <w:t>Nenhum novo registro no banco de dados</w:t>
+      </w:r>
+    </w:p>
+    <w:p>
+      <w:pPr>
+        <w:numPr>
+          <w:ilvl w:val="0"/>
+          <w:numId w:val="4"/>
+        </w:numPr>
+        <w:rPr>
+          <w:sz w:val="24"/>
+          <w:szCs w:val="24"/>
+        </w:rPr>
+      </w:pPr>
+      <w:r>
+        <w:rPr>
+          <w:rFonts w:ascii="Segoe UI Emoji" w:hAnsi="Segoe UI Emoji" w:cs="Segoe UI Emoji"/>
+          <w:sz w:val="24"/>
+          <w:szCs w:val="24"/>
+        </w:rPr>
+        <w:t>📋</w:t>
+      </w:r>
+      <w:r>
+        <w:rPr>
+          <w:sz w:val="24"/>
+          <w:szCs w:val="24"/>
+        </w:rPr>
+        <w:t xml:space="preserve"> Caso de Teste 3 - Adição de Análise a um Filme</w:t>
+      </w:r>
+    </w:p>
+    <w:p>
+      <w:pPr>
+        <w:numPr>
+          <w:ilvl w:val="0"/>
+          <w:numId w:val="4"/>
+        </w:numPr>
         <w:rPr>
           <w:sz w:val="24"/>
           <w:szCs w:val="24"/>
@@ -376,9 +788,22 @@
           <w:sz w:val="24"/>
           <w:szCs w:val="24"/>
         </w:rPr>
-        <w:t xml:space="preserve">Caso 3 - Marcar Tarefa </w:t>
-      </w:r>
-      <w:proofErr w:type="gramStart"/>
+        <w:t>O que testar</w:t>
+      </w:r>
+      <w:r>
+        <w:rPr>
+          <w:sz w:val="24"/>
+          <w:szCs w:val="24"/>
+        </w:rPr>
+        <w:t>: Funcionalidade de adicionar análise</w:t>
+      </w:r>
+      <w:r>
+        <w:rPr>
+          <w:sz w:val="24"/>
+          <w:szCs w:val="24"/>
+        </w:rPr>
+        <w:br/>
+      </w:r>
       <w:r>
         <w:rPr>
           <w:b/>
@@ -386,15 +811,59 @@
           <w:sz w:val="24"/>
           <w:szCs w:val="24"/>
         </w:rPr>
-        <w:t>como Concluída</w:t>
-      </w:r>
-      <w:proofErr w:type="gramEnd"/>
-    </w:p>
-    <w:p>
-      <w:pPr>
-        <w:numPr>
-          <w:ilvl w:val="0"/>
-          <w:numId w:val="3"/>
+        <w:t>Pré-condição</w:t>
+      </w:r>
+      <w:r>
+        <w:rPr>
+          <w:sz w:val="24"/>
+          <w:szCs w:val="24"/>
+        </w:rPr>
+        <w:t>:</w:t>
+      </w:r>
+    </w:p>
+    <w:p>
+      <w:pPr>
+        <w:numPr>
+          <w:ilvl w:val="0"/>
+          <w:numId w:val="4"/>
+        </w:numPr>
+        <w:rPr>
+          <w:sz w:val="24"/>
+          <w:szCs w:val="24"/>
+        </w:rPr>
+      </w:pPr>
+      <w:r>
+        <w:rPr>
+          <w:sz w:val="24"/>
+          <w:szCs w:val="24"/>
+        </w:rPr>
+        <w:t>Filme "Interestelar" cadastrado</w:t>
+      </w:r>
+    </w:p>
+    <w:p>
+      <w:pPr>
+        <w:numPr>
+          <w:ilvl w:val="0"/>
+          <w:numId w:val="4"/>
+        </w:numPr>
+        <w:rPr>
+          <w:sz w:val="24"/>
+          <w:szCs w:val="24"/>
+        </w:rPr>
+      </w:pPr>
+      <w:r>
+        <w:rPr>
+          <w:sz w:val="24"/>
+          <w:szCs w:val="24"/>
+        </w:rPr>
+        <w:t>Usuário acessou a página de detalhes do filme</w:t>
+      </w:r>
+    </w:p>
+    <w:p>
+      <w:pPr>
+        <w:numPr>
+          <w:ilvl w:val="0"/>
+          <w:numId w:val="4"/>
         </w:numPr>
         <w:rPr>
           <w:sz w:val="24"/>
@@ -408,21 +877,74 @@
           <w:sz w:val="24"/>
           <w:szCs w:val="24"/>
         </w:rPr>
-        <w:t>O que testar</w:t>
-      </w:r>
-      <w:r>
-        <w:rPr>
-          <w:sz w:val="24"/>
-          <w:szCs w:val="24"/>
-        </w:rPr>
-        <w:t>: Alternar status de conclusão</w:t>
-      </w:r>
-    </w:p>
-    <w:p>
-      <w:pPr>
-        <w:numPr>
-          <w:ilvl w:val="0"/>
-          <w:numId w:val="3"/>
+        <w:t>Entradas</w:t>
+      </w:r>
+      <w:r>
+        <w:rPr>
+          <w:sz w:val="24"/>
+          <w:szCs w:val="24"/>
+        </w:rPr>
+        <w:t>:</w:t>
+      </w:r>
+    </w:p>
+    <w:p>
+      <w:pPr>
+        <w:numPr>
+          <w:ilvl w:val="0"/>
+          <w:numId w:val="4"/>
+        </w:numPr>
+        <w:rPr>
+          <w:sz w:val="24"/>
+          <w:szCs w:val="24"/>
+        </w:rPr>
+      </w:pPr>
+      <w:r>
+        <w:rPr>
+          <w:sz w:val="24"/>
+          <w:szCs w:val="24"/>
+        </w:rPr>
+        <w:t>Comentário: "Excelente representação científica!"</w:t>
+      </w:r>
+    </w:p>
+    <w:p>
+      <w:pPr>
+        <w:numPr>
+          <w:ilvl w:val="0"/>
+          <w:numId w:val="4"/>
+        </w:numPr>
+        <w:rPr>
+          <w:sz w:val="24"/>
+          <w:szCs w:val="24"/>
+        </w:rPr>
+      </w:pPr>
+      <w:r>
+        <w:rPr>
+          <w:sz w:val="24"/>
+          <w:szCs w:val="24"/>
+        </w:rPr>
+        <w:t>Nota: 5 (</w:t>
+      </w:r>
+      <w:r>
+        <w:rPr>
+          <w:rFonts w:ascii="Segoe UI Emoji" w:hAnsi="Segoe UI Emoji" w:cs="Segoe UI Emoji"/>
+          <w:sz w:val="24"/>
+          <w:szCs w:val="24"/>
+        </w:rPr>
+        <w:t>⭐⭐⭐⭐⭐</w:t>
+      </w:r>
+      <w:r>
+        <w:rPr>
+          <w:sz w:val="24"/>
+          <w:szCs w:val="24"/>
+        </w:rPr>
+        <w:t>)</w:t>
+      </w:r>
+    </w:p>
+    <w:p>
+      <w:pPr>
+        <w:numPr>
+          <w:ilvl w:val="0"/>
+          <w:numId w:val="4"/>
         </w:numPr>
         <w:rPr>
           <w:sz w:val="24"/>
@@ -436,21 +958,78 @@
           <w:sz w:val="24"/>
           <w:szCs w:val="24"/>
         </w:rPr>
-        <w:t>Pré-condição</w:t>
-      </w:r>
-      <w:r>
-        <w:rPr>
-          <w:sz w:val="24"/>
-          <w:szCs w:val="24"/>
-        </w:rPr>
-        <w:t>: Tarefa "Estudar Java" existente</w:t>
-      </w:r>
-    </w:p>
-    <w:p>
-      <w:pPr>
-        <w:numPr>
-          <w:ilvl w:val="0"/>
-          <w:numId w:val="3"/>
+        <w:t>Ações</w:t>
+      </w:r>
+      <w:r>
+        <w:rPr>
+          <w:sz w:val="24"/>
+          <w:szCs w:val="24"/>
+        </w:rPr>
+        <w:t>:</w:t>
+      </w:r>
+    </w:p>
+    <w:p>
+      <w:pPr>
+        <w:numPr>
+          <w:ilvl w:val="0"/>
+          <w:numId w:val="4"/>
+        </w:numPr>
+        <w:rPr>
+          <w:sz w:val="24"/>
+          <w:szCs w:val="24"/>
+        </w:rPr>
+      </w:pPr>
+      <w:r>
+        <w:rPr>
+          <w:sz w:val="24"/>
+          <w:szCs w:val="24"/>
+        </w:rPr>
+        <w:t>Preencher campo de comentário</w:t>
+      </w:r>
+    </w:p>
+    <w:p>
+      <w:pPr>
+        <w:numPr>
+          <w:ilvl w:val="0"/>
+          <w:numId w:val="4"/>
+        </w:numPr>
+        <w:rPr>
+          <w:sz w:val="24"/>
+          <w:szCs w:val="24"/>
+        </w:rPr>
+      </w:pPr>
+      <w:r>
+        <w:rPr>
+          <w:sz w:val="24"/>
+          <w:szCs w:val="24"/>
+        </w:rPr>
+        <w:t>Selecionar nota</w:t>
+      </w:r>
+    </w:p>
+    <w:p>
+      <w:pPr>
+        <w:numPr>
+          <w:ilvl w:val="0"/>
+          <w:numId w:val="4"/>
+        </w:numPr>
+        <w:rPr>
+          <w:sz w:val="24"/>
+          <w:szCs w:val="24"/>
+        </w:rPr>
+      </w:pPr>
+      <w:r>
+        <w:rPr>
+          <w:sz w:val="24"/>
+          <w:szCs w:val="24"/>
+        </w:rPr>
+        <w:t>Clicar em "Enviar Análise"</w:t>
+      </w:r>
+    </w:p>
+    <w:p>
+      <w:pPr>
+        <w:numPr>
+          <w:ilvl w:val="0"/>
+          <w:numId w:val="4"/>
         </w:numPr>
         <w:rPr>
           <w:sz w:val="24"/>
@@ -464,36 +1043,124 @@
           <w:sz w:val="24"/>
           <w:szCs w:val="24"/>
         </w:rPr>
-        <w:t>Ação</w:t>
-      </w:r>
-      <w:r>
-        <w:rPr>
-          <w:sz w:val="24"/>
-          <w:szCs w:val="24"/>
-        </w:rPr>
-        <w:t>: Clicar no botão "</w:t>
-      </w:r>
-      <w:r>
-        <w:rPr>
-          <w:rFonts w:ascii="Segoe UI Symbol" w:hAnsi="Segoe UI Symbol" w:cs="Segoe UI Symbol"/>
-          <w:sz w:val="24"/>
-          <w:szCs w:val="24"/>
-        </w:rPr>
-        <w:t>✓</w:t>
-      </w:r>
-      <w:r>
-        <w:rPr>
-          <w:sz w:val="24"/>
-          <w:szCs w:val="24"/>
-        </w:rPr>
-        <w:t>" da tarefa</w:t>
-      </w:r>
-    </w:p>
-    <w:p>
-      <w:pPr>
-        <w:numPr>
-          <w:ilvl w:val="0"/>
-          <w:numId w:val="3"/>
+        <w:t>Saída esperada</w:t>
+      </w:r>
+      <w:r>
+        <w:rPr>
+          <w:sz w:val="24"/>
+          <w:szCs w:val="24"/>
+        </w:rPr>
+        <w:t>:</w:t>
+      </w:r>
+    </w:p>
+    <w:p>
+      <w:pPr>
+        <w:numPr>
+          <w:ilvl w:val="0"/>
+          <w:numId w:val="4"/>
+        </w:numPr>
+        <w:rPr>
+          <w:sz w:val="24"/>
+          <w:szCs w:val="24"/>
+        </w:rPr>
+      </w:pPr>
+      <w:r>
+        <w:rPr>
+          <w:sz w:val="24"/>
+          <w:szCs w:val="24"/>
+        </w:rPr>
+        <w:t>Análise aparece na seção de análises do filme</w:t>
+      </w:r>
+    </w:p>
+    <w:p>
+      <w:pPr>
+        <w:numPr>
+          <w:ilvl w:val="0"/>
+          <w:numId w:val="4"/>
+        </w:numPr>
+        <w:rPr>
+          <w:sz w:val="24"/>
+          <w:szCs w:val="24"/>
+        </w:rPr>
+      </w:pPr>
+      <w:r>
+        <w:rPr>
+          <w:sz w:val="24"/>
+          <w:szCs w:val="24"/>
+        </w:rPr>
+        <w:t>Estrelas correspondentes à nota selecionada</w:t>
+      </w:r>
+    </w:p>
+    <w:p>
+      <w:pPr>
+        <w:numPr>
+          <w:ilvl w:val="0"/>
+          <w:numId w:val="4"/>
+        </w:numPr>
+        <w:rPr>
+          <w:sz w:val="24"/>
+          <w:szCs w:val="24"/>
+        </w:rPr>
+      </w:pPr>
+      <w:r>
+        <w:rPr>
+          <w:sz w:val="24"/>
+          <w:szCs w:val="24"/>
+        </w:rPr>
+        <w:t>Data/hora da análise registrada</w:t>
+      </w:r>
+    </w:p>
+    <w:p>
+      <w:pPr>
+        <w:numPr>
+          <w:ilvl w:val="0"/>
+          <w:numId w:val="4"/>
+        </w:numPr>
+        <w:rPr>
+          <w:sz w:val="24"/>
+          <w:szCs w:val="24"/>
+        </w:rPr>
+      </w:pPr>
+      <w:r>
+        <w:rPr>
+          <w:sz w:val="24"/>
+          <w:szCs w:val="24"/>
+        </w:rPr>
+        <w:t>Dados persistidos no banco de dados</w:t>
+      </w:r>
+    </w:p>
+    <w:p>
+      <w:pPr>
+        <w:numPr>
+          <w:ilvl w:val="0"/>
+          <w:numId w:val="4"/>
+        </w:numPr>
+        <w:rPr>
+          <w:sz w:val="24"/>
+          <w:szCs w:val="24"/>
+        </w:rPr>
+      </w:pPr>
+      <w:r>
+        <w:rPr>
+          <w:rFonts w:ascii="Segoe UI Emoji" w:hAnsi="Segoe UI Emoji" w:cs="Segoe UI Emoji"/>
+          <w:sz w:val="24"/>
+          <w:szCs w:val="24"/>
+        </w:rPr>
+        <w:t>📋</w:t>
+      </w:r>
+      <w:r>
+        <w:rPr>
+          <w:sz w:val="24"/>
+          <w:szCs w:val="24"/>
+        </w:rPr>
+        <w:t xml:space="preserve"> Caso de Teste 4 - Exclusão de Filme</w:t>
+      </w:r>
+    </w:p>
+    <w:p>
+      <w:pPr>
+        <w:numPr>
+          <w:ilvl w:val="0"/>
+          <w:numId w:val="4"/>
         </w:numPr>
         <w:rPr>
           <w:sz w:val="24"/>
@@ -507,23 +1174,22 @@
           <w:sz w:val="24"/>
           <w:szCs w:val="24"/>
         </w:rPr>
-        <w:t>Saída esperada</w:t>
-      </w:r>
-      <w:r>
-        <w:rPr>
-          <w:sz w:val="24"/>
-          <w:szCs w:val="24"/>
-        </w:rPr>
-        <w:t>: Texto da tarefa fica riscado e com cor cinza</w:t>
-      </w:r>
-    </w:p>
-    <w:p>
-      <w:pPr>
-        <w:rPr>
-          <w:sz w:val="24"/>
-          <w:szCs w:val="24"/>
-        </w:rPr>
-      </w:pPr>
+        <w:t>O que testar</w:t>
+      </w:r>
+      <w:r>
+        <w:rPr>
+          <w:sz w:val="24"/>
+          <w:szCs w:val="24"/>
+        </w:rPr>
+        <w:t>: Funcionalidade de exclusão de filme</w:t>
+      </w:r>
+      <w:r>
+        <w:rPr>
+          <w:sz w:val="24"/>
+          <w:szCs w:val="24"/>
+        </w:rPr>
+        <w:br/>
+      </w:r>
       <w:r>
         <w:rPr>
           <w:b/>
@@ -531,7 +1197,52 @@
           <w:sz w:val="24"/>
           <w:szCs w:val="24"/>
         </w:rPr>
-        <w:t>Caso 4 - Remoção de Tarefa</w:t>
+        <w:t>Pré-condição</w:t>
+      </w:r>
+      <w:r>
+        <w:rPr>
+          <w:sz w:val="24"/>
+          <w:szCs w:val="24"/>
+        </w:rPr>
+        <w:t>:</w:t>
+      </w:r>
+    </w:p>
+    <w:p>
+      <w:pPr>
+        <w:numPr>
+          <w:ilvl w:val="0"/>
+          <w:numId w:val="4"/>
+        </w:numPr>
+        <w:rPr>
+          <w:sz w:val="24"/>
+          <w:szCs w:val="24"/>
+        </w:rPr>
+      </w:pPr>
+      <w:r>
+        <w:rPr>
+          <w:sz w:val="24"/>
+          <w:szCs w:val="24"/>
+        </w:rPr>
+        <w:t>Filme "Interestelar" cadastrado</w:t>
+      </w:r>
+    </w:p>
+    <w:p>
+      <w:pPr>
+        <w:numPr>
+          <w:ilvl w:val="0"/>
+          <w:numId w:val="4"/>
+        </w:numPr>
+        <w:rPr>
+          <w:sz w:val="24"/>
+          <w:szCs w:val="24"/>
+        </w:rPr>
+      </w:pPr>
+      <w:r>
+        <w:rPr>
+          <w:sz w:val="24"/>
+          <w:szCs w:val="24"/>
+        </w:rPr>
+        <w:t>Usuário visualizando a lista de filmes</w:t>
       </w:r>
     </w:p>
     <w:p>
@@ -552,14 +1263,53 @@
           <w:sz w:val="24"/>
           <w:szCs w:val="24"/>
         </w:rPr>
-        <w:t>O que testar</w:t>
-      </w:r>
-      <w:r>
-        <w:rPr>
-          <w:sz w:val="24"/>
-          <w:szCs w:val="24"/>
-        </w:rPr>
-        <w:t>: Exclusão de tarefa existente</w:t>
+        <w:t>Ações</w:t>
+      </w:r>
+      <w:r>
+        <w:rPr>
+          <w:sz w:val="24"/>
+          <w:szCs w:val="24"/>
+        </w:rPr>
+        <w:t>:</w:t>
+      </w:r>
+    </w:p>
+    <w:p>
+      <w:pPr>
+        <w:numPr>
+          <w:ilvl w:val="0"/>
+          <w:numId w:val="4"/>
+        </w:numPr>
+        <w:rPr>
+          <w:sz w:val="24"/>
+          <w:szCs w:val="24"/>
+        </w:rPr>
+      </w:pPr>
+      <w:r>
+        <w:rPr>
+          <w:sz w:val="24"/>
+          <w:szCs w:val="24"/>
+        </w:rPr>
+        <w:t>Clicar no botão "Excluir" do filme "Interestelar"</w:t>
+      </w:r>
+    </w:p>
+    <w:p>
+      <w:pPr>
+        <w:numPr>
+          <w:ilvl w:val="0"/>
+          <w:numId w:val="4"/>
+        </w:numPr>
+        <w:rPr>
+          <w:sz w:val="24"/>
+          <w:szCs w:val="24"/>
+        </w:rPr>
+      </w:pPr>
+      <w:r>
+        <w:rPr>
+          <w:sz w:val="24"/>
+          <w:szCs w:val="24"/>
+        </w:rPr>
+        <w:lastRenderedPageBreak/>
+        <w:t>Confirmar a exclusão no diálogo</w:t>
       </w:r>
     </w:p>
     <w:p>
@@ -580,77 +1330,6 @@
           <w:sz w:val="24"/>
           <w:szCs w:val="24"/>
         </w:rPr>
-        <w:t>Pré-condição</w:t>
-      </w:r>
-      <w:r>
-        <w:rPr>
-          <w:sz w:val="24"/>
-          <w:szCs w:val="24"/>
-        </w:rPr>
-        <w:t>: Tarefa "Estudar Java" existente</w:t>
-      </w:r>
-    </w:p>
-    <w:p>
-      <w:pPr>
-        <w:numPr>
-          <w:ilvl w:val="0"/>
-          <w:numId w:val="4"/>
-        </w:numPr>
-        <w:rPr>
-          <w:sz w:val="24"/>
-          <w:szCs w:val="24"/>
-        </w:rPr>
-      </w:pPr>
-      <w:r>
-        <w:rPr>
-          <w:b/>
-          <w:bCs/>
-          <w:sz w:val="24"/>
-          <w:szCs w:val="24"/>
-        </w:rPr>
-        <w:t>Ação</w:t>
-      </w:r>
-      <w:r>
-        <w:rPr>
-          <w:sz w:val="24"/>
-          <w:szCs w:val="24"/>
-        </w:rPr>
-        <w:t>: Clicar no botão "</w:t>
-      </w:r>
-      <w:r>
-        <w:rPr>
-          <w:rFonts w:ascii="Segoe UI Symbol" w:hAnsi="Segoe UI Symbol" w:cs="Segoe UI Symbol"/>
-          <w:sz w:val="24"/>
-          <w:szCs w:val="24"/>
-        </w:rPr>
-        <w:t>✕</w:t>
-      </w:r>
-      <w:r>
-        <w:rPr>
-          <w:sz w:val="24"/>
-          <w:szCs w:val="24"/>
-        </w:rPr>
-        <w:t>" da tarefa</w:t>
-      </w:r>
-    </w:p>
-    <w:p>
-      <w:pPr>
-        <w:numPr>
-          <w:ilvl w:val="0"/>
-          <w:numId w:val="4"/>
-        </w:numPr>
-        <w:rPr>
-          <w:sz w:val="24"/>
-          <w:szCs w:val="24"/>
-        </w:rPr>
-      </w:pPr>
-      <w:r>
-        <w:rPr>
-          <w:b/>
-          <w:bCs/>
-          <w:sz w:val="24"/>
-          <w:szCs w:val="24"/>
-        </w:rPr>
         <w:t>Saída esperada</w:t>
       </w:r>
       <w:r>
@@ -658,8 +1337,112 @@
           <w:sz w:val="24"/>
           <w:szCs w:val="24"/>
         </w:rPr>
-        <w:t>: Tarefa é removida da lista visualmente</w:t>
-      </w:r>
+        <w:t>:</w:t>
+      </w:r>
+    </w:p>
+    <w:p>
+      <w:pPr>
+        <w:numPr>
+          <w:ilvl w:val="0"/>
+          <w:numId w:val="4"/>
+        </w:numPr>
+        <w:rPr>
+          <w:sz w:val="24"/>
+          <w:szCs w:val="24"/>
+        </w:rPr>
+      </w:pPr>
+      <w:r>
+        <w:rPr>
+          <w:sz w:val="24"/>
+          <w:szCs w:val="24"/>
+        </w:rPr>
+        <w:t>Filme removido da lista visualmente</w:t>
+      </w:r>
+    </w:p>
+    <w:p>
+      <w:pPr>
+        <w:numPr>
+          <w:ilvl w:val="0"/>
+          <w:numId w:val="4"/>
+        </w:numPr>
+        <w:rPr>
+          <w:sz w:val="24"/>
+          <w:szCs w:val="24"/>
+        </w:rPr>
+      </w:pPr>
+      <w:r>
+        <w:rPr>
+          <w:sz w:val="24"/>
+          <w:szCs w:val="24"/>
+        </w:rPr>
+        <w:t>Mensagem de sucesso: "Filme excluído com sucesso!"</w:t>
+      </w:r>
+    </w:p>
+    <w:p>
+      <w:pPr>
+        <w:numPr>
+          <w:ilvl w:val="0"/>
+          <w:numId w:val="4"/>
+        </w:numPr>
+        <w:rPr>
+          <w:sz w:val="24"/>
+          <w:szCs w:val="24"/>
+        </w:rPr>
+      </w:pPr>
+      <w:r>
+        <w:rPr>
+          <w:sz w:val="24"/>
+          <w:szCs w:val="24"/>
+        </w:rPr>
+        <w:t>Registro removido do banco de dados</w:t>
+      </w:r>
+    </w:p>
+    <w:p>
+      <w:pPr>
+        <w:numPr>
+          <w:ilvl w:val="0"/>
+          <w:numId w:val="4"/>
+        </w:numPr>
+        <w:rPr>
+          <w:sz w:val="24"/>
+          <w:szCs w:val="24"/>
+        </w:rPr>
+      </w:pPr>
+      <w:r>
+        <w:rPr>
+          <w:sz w:val="24"/>
+          <w:szCs w:val="24"/>
+        </w:rPr>
+        <w:t>Todas análises relacionadas também removidas (</w:t>
+      </w:r>
+      <w:proofErr w:type="spellStart"/>
+      <w:r>
+        <w:rPr>
+          <w:sz w:val="24"/>
+          <w:szCs w:val="24"/>
+        </w:rPr>
+        <w:t>cascade</w:t>
+      </w:r>
+      <w:proofErr w:type="spellEnd"/>
+      <w:r>
+        <w:rPr>
+          <w:sz w:val="24"/>
+          <w:szCs w:val="24"/>
+        </w:rPr>
+        <w:t>)</w:t>
+      </w:r>
+    </w:p>
+    <w:p>
+      <w:pPr>
+        <w:numPr>
+          <w:ilvl w:val="0"/>
+          <w:numId w:val="4"/>
+        </w:numPr>
+        <w:rPr>
+          <w:sz w:val="24"/>
+          <w:szCs w:val="24"/>
+        </w:rPr>
+      </w:pPr>
     </w:p>
     <w:sectPr>
       <w:pgSz w:w="11906" w:h="16838"/>
@@ -674,6 +1457,417 @@
 <file path=word/numbering.xml><?xml version="1.0" encoding="utf-8"?>
 <w:numbering xmlns:wpc="http://schemas.microsoft.com/office/word/2010/wordprocessingCanvas" xmlns:cx="http://schemas.microsoft.com/office/drawing/2014/chartex" xmlns:cx1="http://schemas.microsoft.com/office/drawing/2015/9/8/chartex" xmlns:cx2="http://schemas.microsoft.com/office/drawing/2015/10/21/chartex" xmlns:cx3="http://schemas.microsoft.com/office/drawing/2016/5/9/chartex" xmlns:cx4="http://schemas.microsoft.com/office/drawing/2016/5/10/chartex" xmlns:cx5="http://schemas.microsoft.com/office/drawing/2016/5/11/chartex" xmlns:cx6="http://schemas.microsoft.com/office/drawing/2016/5/12/chartex" xmlns:cx7="http://schemas.microsoft.com/office/drawing/2016/5/13/chartex" xmlns:cx8="http://schemas.microsoft.com/office/drawing/2016/5/14/chartex" xmlns:mc="http://schemas.openxmlformats.org/markup-compatibility/2006" xmlns:aink="http://schemas.microsoft.com/office/drawing/2016/ink" xmlns:am3d="http://schemas.microsoft.com/office/drawing/2017/model3d" xmlns:o="urn:schemas-microsoft-com:office:office" xmlns:oel="http://schemas.microsoft.com/office/2019/extlst" xmlns:r="http://schemas.openxmlformats.org/officeDocument/2006/relationships" xmlns:m="http://schemas.openxmlformats.org/officeDocument/2006/math" xmlns:v="urn:schemas-microsoft-com:vml" xmlns:wp14="http://schemas.microsoft.com/office/word/2010/wordprocessingDrawing" xmlns:wp="http://schemas.openxmlformats.org/drawingml/2006/wordprocessingDrawing" xmlns:w10="urn:schemas-microsoft-com:office:word" xmlns:w="http://schemas.openxmlformats.org/wordprocessingml/2006/main" xmlns:w14="http://schemas.microsoft.com/office/word/2010/wordml" xmlns:w15="http://schemas.microsoft.com/office/word/2012/wordml" xmlns:w16cex="http://schemas.microsoft.com/office/word/2018/wordml/cex" xmlns:w16cid="http://schemas.microsoft.com/office/word/2016/wordml/cid" xmlns:w16="http://schemas.microsoft.com/office/word/2018/wordml" xmlns:w16du="http://schemas.microsoft.com/office/word/2023/wordml/word16du" xmlns:w16sdtdh="http://schemas.microsoft.com/office/word/2020/wordml/sdtdatahash" xmlns:w16sdtfl="http://schemas.microsoft.com/office/word/2024/wordml/sdtformatlock" xmlns:w16se="http://schemas.microsoft.com/office/word/2015/wordml/symex" xmlns:wpg="http://schemas.microsoft.com/office/word/2010/wordprocessingGroup" xmlns:wpi="http://schemas.microsoft.com/office/word/2010/wordprocessingInk" xmlns:wne="http://schemas.microsoft.com/office/word/2006/wordml" xmlns:wps="http://schemas.microsoft.com/office/word/2010/wordprocessingShape" mc:Ignorable="w14 w15 w16se w16cid w16 w16cex w16sdtdh w16sdtfl w16du wp14">
   <w:abstractNum w:abstractNumId="0" w15:restartNumberingAfterBreak="0">
+    <w:nsid w:val="00B84561"/>
+    <w:multiLevelType w:val="multilevel"/>
+    <w:tmpl w:val="D7BE14CA"/>
+    <w:lvl w:ilvl="0">
+      <w:start w:val="1"/>
+      <w:numFmt w:val="bullet"/>
+      <w:lvlText w:val=""/>
+      <w:lvlJc w:val="left"/>
+      <w:pPr>
+        <w:tabs>
+          <w:tab w:val="num" w:pos="720"/>
+        </w:tabs>
+        <w:ind w:left="720" w:hanging="360"/>
+      </w:pPr>
+      <w:rPr>
+        <w:rFonts w:ascii="Symbol" w:hAnsi="Symbol" w:hint="default"/>
+        <w:sz w:val="20"/>
+      </w:rPr>
+    </w:lvl>
+    <w:lvl w:ilvl="1" w:tentative="1">
+      <w:start w:val="1"/>
+      <w:numFmt w:val="bullet"/>
+      <w:lvlText w:val="o"/>
+      <w:lvlJc w:val="left"/>
+      <w:pPr>
+        <w:tabs>
+          <w:tab w:val="num" w:pos="1440"/>
+        </w:tabs>
+        <w:ind w:left="1440" w:hanging="360"/>
+      </w:pPr>
+      <w:rPr>
+        <w:rFonts w:ascii="Courier New" w:hAnsi="Courier New" w:hint="default"/>
+        <w:sz w:val="20"/>
+      </w:rPr>
+    </w:lvl>
+    <w:lvl w:ilvl="2" w:tentative="1">
+      <w:start w:val="1"/>
+      <w:numFmt w:val="bullet"/>
+      <w:lvlText w:val=""/>
+      <w:lvlJc w:val="left"/>
+      <w:pPr>
+        <w:tabs>
+          <w:tab w:val="num" w:pos="2160"/>
+        </w:tabs>
+        <w:ind w:left="2160" w:hanging="360"/>
+      </w:pPr>
+      <w:rPr>
+        <w:rFonts w:ascii="Wingdings" w:hAnsi="Wingdings" w:hint="default"/>
+        <w:sz w:val="20"/>
+      </w:rPr>
+    </w:lvl>
+    <w:lvl w:ilvl="3" w:tentative="1">
+      <w:start w:val="1"/>
+      <w:numFmt w:val="bullet"/>
+      <w:lvlText w:val=""/>
+      <w:lvlJc w:val="left"/>
+      <w:pPr>
+        <w:tabs>
+          <w:tab w:val="num" w:pos="2880"/>
+        </w:tabs>
+        <w:ind w:left="2880" w:hanging="360"/>
+      </w:pPr>
+      <w:rPr>
+        <w:rFonts w:ascii="Wingdings" w:hAnsi="Wingdings" w:hint="default"/>
+        <w:sz w:val="20"/>
+      </w:rPr>
+    </w:lvl>
+    <w:lvl w:ilvl="4" w:tentative="1">
+      <w:start w:val="1"/>
+      <w:numFmt w:val="bullet"/>
+      <w:lvlText w:val=""/>
+      <w:lvlJc w:val="left"/>
+      <w:pPr>
+        <w:tabs>
+          <w:tab w:val="num" w:pos="3600"/>
+        </w:tabs>
+        <w:ind w:left="3600" w:hanging="360"/>
+      </w:pPr>
+      <w:rPr>
+        <w:rFonts w:ascii="Wingdings" w:hAnsi="Wingdings" w:hint="default"/>
+        <w:sz w:val="20"/>
+      </w:rPr>
+    </w:lvl>
+    <w:lvl w:ilvl="5" w:tentative="1">
+      <w:start w:val="1"/>
+      <w:numFmt w:val="bullet"/>
+      <w:lvlText w:val=""/>
+      <w:lvlJc w:val="left"/>
+      <w:pPr>
+        <w:tabs>
+          <w:tab w:val="num" w:pos="4320"/>
+        </w:tabs>
+        <w:ind w:left="4320" w:hanging="360"/>
+      </w:pPr>
+      <w:rPr>
+        <w:rFonts w:ascii="Wingdings" w:hAnsi="Wingdings" w:hint="default"/>
+        <w:sz w:val="20"/>
+      </w:rPr>
+    </w:lvl>
+    <w:lvl w:ilvl="6" w:tentative="1">
+      <w:start w:val="1"/>
+      <w:numFmt w:val="bullet"/>
+      <w:lvlText w:val=""/>
+      <w:lvlJc w:val="left"/>
+      <w:pPr>
+        <w:tabs>
+          <w:tab w:val="num" w:pos="5040"/>
+        </w:tabs>
+        <w:ind w:left="5040" w:hanging="360"/>
+      </w:pPr>
+      <w:rPr>
+        <w:rFonts w:ascii="Wingdings" w:hAnsi="Wingdings" w:hint="default"/>
+        <w:sz w:val="20"/>
+      </w:rPr>
+    </w:lvl>
+    <w:lvl w:ilvl="7" w:tentative="1">
+      <w:start w:val="1"/>
+      <w:numFmt w:val="bullet"/>
+      <w:lvlText w:val=""/>
+      <w:lvlJc w:val="left"/>
+      <w:pPr>
+        <w:tabs>
+          <w:tab w:val="num" w:pos="5760"/>
+        </w:tabs>
+        <w:ind w:left="5760" w:hanging="360"/>
+      </w:pPr>
+      <w:rPr>
+        <w:rFonts w:ascii="Wingdings" w:hAnsi="Wingdings" w:hint="default"/>
+        <w:sz w:val="20"/>
+      </w:rPr>
+    </w:lvl>
+    <w:lvl w:ilvl="8" w:tentative="1">
+      <w:start w:val="1"/>
+      <w:numFmt w:val="bullet"/>
+      <w:lvlText w:val=""/>
+      <w:lvlJc w:val="left"/>
+      <w:pPr>
+        <w:tabs>
+          <w:tab w:val="num" w:pos="6480"/>
+        </w:tabs>
+        <w:ind w:left="6480" w:hanging="360"/>
+      </w:pPr>
+      <w:rPr>
+        <w:rFonts w:ascii="Wingdings" w:hAnsi="Wingdings" w:hint="default"/>
+        <w:sz w:val="20"/>
+      </w:rPr>
+    </w:lvl>
+  </w:abstractNum>
+  <w:abstractNum w:abstractNumId="1" w15:restartNumberingAfterBreak="0">
+    <w:nsid w:val="0E627A47"/>
+    <w:multiLevelType w:val="multilevel"/>
+    <w:tmpl w:val="8042C6A8"/>
+    <w:lvl w:ilvl="0">
+      <w:start w:val="1"/>
+      <w:numFmt w:val="bullet"/>
+      <w:lvlText w:val=""/>
+      <w:lvlJc w:val="left"/>
+      <w:pPr>
+        <w:tabs>
+          <w:tab w:val="num" w:pos="720"/>
+        </w:tabs>
+        <w:ind w:left="720" w:hanging="360"/>
+      </w:pPr>
+      <w:rPr>
+        <w:rFonts w:ascii="Symbol" w:hAnsi="Symbol" w:hint="default"/>
+        <w:sz w:val="20"/>
+      </w:rPr>
+    </w:lvl>
+    <w:lvl w:ilvl="1" w:tentative="1">
+      <w:start w:val="1"/>
+      <w:numFmt w:val="bullet"/>
+      <w:lvlText w:val="o"/>
+      <w:lvlJc w:val="left"/>
+      <w:pPr>
+        <w:tabs>
+          <w:tab w:val="num" w:pos="1440"/>
+        </w:tabs>
+        <w:ind w:left="1440" w:hanging="360"/>
+      </w:pPr>
+      <w:rPr>
+        <w:rFonts w:ascii="Courier New" w:hAnsi="Courier New" w:hint="default"/>
+        <w:sz w:val="20"/>
+      </w:rPr>
+    </w:lvl>
+    <w:lvl w:ilvl="2" w:tentative="1">
+      <w:start w:val="1"/>
+      <w:numFmt w:val="bullet"/>
+      <w:lvlText w:val=""/>
+      <w:lvlJc w:val="left"/>
+      <w:pPr>
+        <w:tabs>
+          <w:tab w:val="num" w:pos="2160"/>
+        </w:tabs>
+        <w:ind w:left="2160" w:hanging="360"/>
+      </w:pPr>
+      <w:rPr>
+        <w:rFonts w:ascii="Wingdings" w:hAnsi="Wingdings" w:hint="default"/>
+        <w:sz w:val="20"/>
+      </w:rPr>
+    </w:lvl>
+    <w:lvl w:ilvl="3" w:tentative="1">
+      <w:start w:val="1"/>
+      <w:numFmt w:val="bullet"/>
+      <w:lvlText w:val=""/>
+      <w:lvlJc w:val="left"/>
+      <w:pPr>
+        <w:tabs>
+          <w:tab w:val="num" w:pos="2880"/>
+        </w:tabs>
+        <w:ind w:left="2880" w:hanging="360"/>
+      </w:pPr>
+      <w:rPr>
+        <w:rFonts w:ascii="Wingdings" w:hAnsi="Wingdings" w:hint="default"/>
+        <w:sz w:val="20"/>
+      </w:rPr>
+    </w:lvl>
+    <w:lvl w:ilvl="4" w:tentative="1">
+      <w:start w:val="1"/>
+      <w:numFmt w:val="bullet"/>
+      <w:lvlText w:val=""/>
+      <w:lvlJc w:val="left"/>
+      <w:pPr>
+        <w:tabs>
+          <w:tab w:val="num" w:pos="3600"/>
+        </w:tabs>
+        <w:ind w:left="3600" w:hanging="360"/>
+      </w:pPr>
+      <w:rPr>
+        <w:rFonts w:ascii="Wingdings" w:hAnsi="Wingdings" w:hint="default"/>
+        <w:sz w:val="20"/>
+      </w:rPr>
+    </w:lvl>
+    <w:lvl w:ilvl="5" w:tentative="1">
+      <w:start w:val="1"/>
+      <w:numFmt w:val="bullet"/>
+      <w:lvlText w:val=""/>
+      <w:lvlJc w:val="left"/>
+      <w:pPr>
+        <w:tabs>
+          <w:tab w:val="num" w:pos="4320"/>
+        </w:tabs>
+        <w:ind w:left="4320" w:hanging="360"/>
+      </w:pPr>
+      <w:rPr>
+        <w:rFonts w:ascii="Wingdings" w:hAnsi="Wingdings" w:hint="default"/>
+        <w:sz w:val="20"/>
+      </w:rPr>
+    </w:lvl>
+    <w:lvl w:ilvl="6" w:tentative="1">
+      <w:start w:val="1"/>
+      <w:numFmt w:val="bullet"/>
+      <w:lvlText w:val=""/>
+      <w:lvlJc w:val="left"/>
+      <w:pPr>
+        <w:tabs>
+          <w:tab w:val="num" w:pos="5040"/>
+        </w:tabs>
+        <w:ind w:left="5040" w:hanging="360"/>
+      </w:pPr>
+      <w:rPr>
+        <w:rFonts w:ascii="Wingdings" w:hAnsi="Wingdings" w:hint="default"/>
+        <w:sz w:val="20"/>
+      </w:rPr>
+    </w:lvl>
+    <w:lvl w:ilvl="7" w:tentative="1">
+      <w:start w:val="1"/>
+      <w:numFmt w:val="bullet"/>
+      <w:lvlText w:val=""/>
+      <w:lvlJc w:val="left"/>
+      <w:pPr>
+        <w:tabs>
+          <w:tab w:val="num" w:pos="5760"/>
+        </w:tabs>
+        <w:ind w:left="5760" w:hanging="360"/>
+      </w:pPr>
+      <w:rPr>
+        <w:rFonts w:ascii="Wingdings" w:hAnsi="Wingdings" w:hint="default"/>
+        <w:sz w:val="20"/>
+      </w:rPr>
+    </w:lvl>
+    <w:lvl w:ilvl="8" w:tentative="1">
+      <w:start w:val="1"/>
+      <w:numFmt w:val="bullet"/>
+      <w:lvlText w:val=""/>
+      <w:lvlJc w:val="left"/>
+      <w:pPr>
+        <w:tabs>
+          <w:tab w:val="num" w:pos="6480"/>
+        </w:tabs>
+        <w:ind w:left="6480" w:hanging="360"/>
+      </w:pPr>
+      <w:rPr>
+        <w:rFonts w:ascii="Wingdings" w:hAnsi="Wingdings" w:hint="default"/>
+        <w:sz w:val="20"/>
+      </w:rPr>
+    </w:lvl>
+  </w:abstractNum>
+  <w:abstractNum w:abstractNumId="2" w15:restartNumberingAfterBreak="0">
+    <w:nsid w:val="0ED004D1"/>
+    <w:multiLevelType w:val="multilevel"/>
+    <w:tmpl w:val="D7F8F200"/>
+    <w:lvl w:ilvl="0">
+      <w:start w:val="1"/>
+      <w:numFmt w:val="decimal"/>
+      <w:lvlText w:val="%1."/>
+      <w:lvlJc w:val="left"/>
+      <w:pPr>
+        <w:tabs>
+          <w:tab w:val="num" w:pos="720"/>
+        </w:tabs>
+        <w:ind w:left="720" w:hanging="360"/>
+      </w:pPr>
+    </w:lvl>
+    <w:lvl w:ilvl="1" w:tentative="1">
+      <w:start w:val="1"/>
+      <w:numFmt w:val="decimal"/>
+      <w:lvlText w:val="%2."/>
+      <w:lvlJc w:val="left"/>
+      <w:pPr>
+        <w:tabs>
+          <w:tab w:val="num" w:pos="1440"/>
+        </w:tabs>
+        <w:ind w:left="1440" w:hanging="360"/>
+      </w:pPr>
+    </w:lvl>
+    <w:lvl w:ilvl="2" w:tentative="1">
+      <w:start w:val="1"/>
+      <w:numFmt w:val="decimal"/>
+      <w:lvlText w:val="%3."/>
+      <w:lvlJc w:val="left"/>
+      <w:pPr>
+        <w:tabs>
+          <w:tab w:val="num" w:pos="2160"/>
+        </w:tabs>
+        <w:ind w:left="2160" w:hanging="360"/>
+      </w:pPr>
+    </w:lvl>
+    <w:lvl w:ilvl="3" w:tentative="1">
+      <w:start w:val="1"/>
+      <w:numFmt w:val="decimal"/>
+      <w:lvlText w:val="%4."/>
+      <w:lvlJc w:val="left"/>
+      <w:pPr>
+        <w:tabs>
+          <w:tab w:val="num" w:pos="2880"/>
+        </w:tabs>
+        <w:ind w:left="2880" w:hanging="360"/>
+      </w:pPr>
+    </w:lvl>
+    <w:lvl w:ilvl="4" w:tentative="1">
+      <w:start w:val="1"/>
+      <w:numFmt w:val="decimal"/>
+      <w:lvlText w:val="%5."/>
+      <w:lvlJc w:val="left"/>
+      <w:pPr>
+        <w:tabs>
+          <w:tab w:val="num" w:pos="3600"/>
+        </w:tabs>
+        <w:ind w:left="3600" w:hanging="360"/>
+      </w:pPr>
+    </w:lvl>
+    <w:lvl w:ilvl="5" w:tentative="1">
+      <w:start w:val="1"/>
+      <w:numFmt w:val="decimal"/>
+      <w:lvlText w:val="%6."/>
+      <w:lvlJc w:val="left"/>
+      <w:pPr>
+        <w:tabs>
+          <w:tab w:val="num" w:pos="4320"/>
+        </w:tabs>
+        <w:ind w:left="4320" w:hanging="360"/>
+      </w:pPr>
+    </w:lvl>
+    <w:lvl w:ilvl="6" w:tentative="1">
+      <w:start w:val="1"/>
+      <w:numFmt w:val="decimal"/>
+      <w:lvlText w:val="%7."/>
+      <w:lvlJc w:val="left"/>
+      <w:pPr>
+        <w:tabs>
+          <w:tab w:val="num" w:pos="5040"/>
+        </w:tabs>
+        <w:ind w:left="5040" w:hanging="360"/>
+      </w:pPr>
+    </w:lvl>
+    <w:lvl w:ilvl="7" w:tentative="1">
+      <w:start w:val="1"/>
+      <w:numFmt w:val="decimal"/>
+      <w:lvlText w:val="%8."/>
+      <w:lvlJc w:val="left"/>
+      <w:pPr>
+        <w:tabs>
+          <w:tab w:val="num" w:pos="5760"/>
+        </w:tabs>
+        <w:ind w:left="5760" w:hanging="360"/>
+      </w:pPr>
+    </w:lvl>
+    <w:lvl w:ilvl="8" w:tentative="1">
+      <w:start w:val="1"/>
+      <w:numFmt w:val="decimal"/>
+      <w:lvlText w:val="%9."/>
+      <w:lvlJc w:val="left"/>
+      <w:pPr>
+        <w:tabs>
+          <w:tab w:val="num" w:pos="6480"/>
+        </w:tabs>
+        <w:ind w:left="6480" w:hanging="360"/>
+      </w:pPr>
+    </w:lvl>
+  </w:abstractNum>
+  <w:abstractNum w:abstractNumId="3" w15:restartNumberingAfterBreak="0">
     <w:nsid w:val="113D7477"/>
     <w:multiLevelType w:val="multilevel"/>
     <w:tmpl w:val="957AD01A"/>
@@ -822,7 +2016,418 @@
       </w:rPr>
     </w:lvl>
   </w:abstractNum>
-  <w:abstractNum w:abstractNumId="1" w15:restartNumberingAfterBreak="0">
+  <w:abstractNum w:abstractNumId="4" w15:restartNumberingAfterBreak="0">
+    <w:nsid w:val="23D30560"/>
+    <w:multiLevelType w:val="multilevel"/>
+    <w:tmpl w:val="C0E46C4A"/>
+    <w:lvl w:ilvl="0">
+      <w:start w:val="1"/>
+      <w:numFmt w:val="bullet"/>
+      <w:lvlText w:val=""/>
+      <w:lvlJc w:val="left"/>
+      <w:pPr>
+        <w:tabs>
+          <w:tab w:val="num" w:pos="720"/>
+        </w:tabs>
+        <w:ind w:left="720" w:hanging="360"/>
+      </w:pPr>
+      <w:rPr>
+        <w:rFonts w:ascii="Symbol" w:hAnsi="Symbol" w:hint="default"/>
+        <w:sz w:val="20"/>
+      </w:rPr>
+    </w:lvl>
+    <w:lvl w:ilvl="1" w:tentative="1">
+      <w:start w:val="1"/>
+      <w:numFmt w:val="bullet"/>
+      <w:lvlText w:val="o"/>
+      <w:lvlJc w:val="left"/>
+      <w:pPr>
+        <w:tabs>
+          <w:tab w:val="num" w:pos="1440"/>
+        </w:tabs>
+        <w:ind w:left="1440" w:hanging="360"/>
+      </w:pPr>
+      <w:rPr>
+        <w:rFonts w:ascii="Courier New" w:hAnsi="Courier New" w:hint="default"/>
+        <w:sz w:val="20"/>
+      </w:rPr>
+    </w:lvl>
+    <w:lvl w:ilvl="2" w:tentative="1">
+      <w:start w:val="1"/>
+      <w:numFmt w:val="bullet"/>
+      <w:lvlText w:val=""/>
+      <w:lvlJc w:val="left"/>
+      <w:pPr>
+        <w:tabs>
+          <w:tab w:val="num" w:pos="2160"/>
+        </w:tabs>
+        <w:ind w:left="2160" w:hanging="360"/>
+      </w:pPr>
+      <w:rPr>
+        <w:rFonts w:ascii="Wingdings" w:hAnsi="Wingdings" w:hint="default"/>
+        <w:sz w:val="20"/>
+      </w:rPr>
+    </w:lvl>
+    <w:lvl w:ilvl="3" w:tentative="1">
+      <w:start w:val="1"/>
+      <w:numFmt w:val="bullet"/>
+      <w:lvlText w:val=""/>
+      <w:lvlJc w:val="left"/>
+      <w:pPr>
+        <w:tabs>
+          <w:tab w:val="num" w:pos="2880"/>
+        </w:tabs>
+        <w:ind w:left="2880" w:hanging="360"/>
+      </w:pPr>
+      <w:rPr>
+        <w:rFonts w:ascii="Wingdings" w:hAnsi="Wingdings" w:hint="default"/>
+        <w:sz w:val="20"/>
+      </w:rPr>
+    </w:lvl>
+    <w:lvl w:ilvl="4" w:tentative="1">
+      <w:start w:val="1"/>
+      <w:numFmt w:val="bullet"/>
+      <w:lvlText w:val=""/>
+      <w:lvlJc w:val="left"/>
+      <w:pPr>
+        <w:tabs>
+          <w:tab w:val="num" w:pos="3600"/>
+        </w:tabs>
+        <w:ind w:left="3600" w:hanging="360"/>
+      </w:pPr>
+      <w:rPr>
+        <w:rFonts w:ascii="Wingdings" w:hAnsi="Wingdings" w:hint="default"/>
+        <w:sz w:val="20"/>
+      </w:rPr>
+    </w:lvl>
+    <w:lvl w:ilvl="5" w:tentative="1">
+      <w:start w:val="1"/>
+      <w:numFmt w:val="bullet"/>
+      <w:lvlText w:val=""/>
+      <w:lvlJc w:val="left"/>
+      <w:pPr>
+        <w:tabs>
+          <w:tab w:val="num" w:pos="4320"/>
+        </w:tabs>
+        <w:ind w:left="4320" w:hanging="360"/>
+      </w:pPr>
+      <w:rPr>
+        <w:rFonts w:ascii="Wingdings" w:hAnsi="Wingdings" w:hint="default"/>
+        <w:sz w:val="20"/>
+      </w:rPr>
+    </w:lvl>
+    <w:lvl w:ilvl="6" w:tentative="1">
+      <w:start w:val="1"/>
+      <w:numFmt w:val="bullet"/>
+      <w:lvlText w:val=""/>
+      <w:lvlJc w:val="left"/>
+      <w:pPr>
+        <w:tabs>
+          <w:tab w:val="num" w:pos="5040"/>
+        </w:tabs>
+        <w:ind w:left="5040" w:hanging="360"/>
+      </w:pPr>
+      <w:rPr>
+        <w:rFonts w:ascii="Wingdings" w:hAnsi="Wingdings" w:hint="default"/>
+        <w:sz w:val="20"/>
+      </w:rPr>
+    </w:lvl>
+    <w:lvl w:ilvl="7" w:tentative="1">
+      <w:start w:val="1"/>
+      <w:numFmt w:val="bullet"/>
+      <w:lvlText w:val=""/>
+      <w:lvlJc w:val="left"/>
+      <w:pPr>
+        <w:tabs>
+          <w:tab w:val="num" w:pos="5760"/>
+        </w:tabs>
+        <w:ind w:left="5760" w:hanging="360"/>
+      </w:pPr>
+      <w:rPr>
+        <w:rFonts w:ascii="Wingdings" w:hAnsi="Wingdings" w:hint="default"/>
+        <w:sz w:val="20"/>
+      </w:rPr>
+    </w:lvl>
+    <w:lvl w:ilvl="8" w:tentative="1">
+      <w:start w:val="1"/>
+      <w:numFmt w:val="bullet"/>
+      <w:lvlText w:val=""/>
+      <w:lvlJc w:val="left"/>
+      <w:pPr>
+        <w:tabs>
+          <w:tab w:val="num" w:pos="6480"/>
+        </w:tabs>
+        <w:ind w:left="6480" w:hanging="360"/>
+      </w:pPr>
+      <w:rPr>
+        <w:rFonts w:ascii="Wingdings" w:hAnsi="Wingdings" w:hint="default"/>
+        <w:sz w:val="20"/>
+      </w:rPr>
+    </w:lvl>
+  </w:abstractNum>
+  <w:abstractNum w:abstractNumId="5" w15:restartNumberingAfterBreak="0">
+    <w:nsid w:val="252C37DB"/>
+    <w:multiLevelType w:val="multilevel"/>
+    <w:tmpl w:val="289A173C"/>
+    <w:lvl w:ilvl="0">
+      <w:start w:val="1"/>
+      <w:numFmt w:val="decimal"/>
+      <w:lvlText w:val="%1."/>
+      <w:lvlJc w:val="left"/>
+      <w:pPr>
+        <w:tabs>
+          <w:tab w:val="num" w:pos="720"/>
+        </w:tabs>
+        <w:ind w:left="720" w:hanging="360"/>
+      </w:pPr>
+    </w:lvl>
+    <w:lvl w:ilvl="1" w:tentative="1">
+      <w:start w:val="1"/>
+      <w:numFmt w:val="decimal"/>
+      <w:lvlText w:val="%2."/>
+      <w:lvlJc w:val="left"/>
+      <w:pPr>
+        <w:tabs>
+          <w:tab w:val="num" w:pos="1440"/>
+        </w:tabs>
+        <w:ind w:left="1440" w:hanging="360"/>
+      </w:pPr>
+    </w:lvl>
+    <w:lvl w:ilvl="2" w:tentative="1">
+      <w:start w:val="1"/>
+      <w:numFmt w:val="decimal"/>
+      <w:lvlText w:val="%3."/>
+      <w:lvlJc w:val="left"/>
+      <w:pPr>
+        <w:tabs>
+          <w:tab w:val="num" w:pos="2160"/>
+        </w:tabs>
+        <w:ind w:left="2160" w:hanging="360"/>
+      </w:pPr>
+    </w:lvl>
+    <w:lvl w:ilvl="3" w:tentative="1">
+      <w:start w:val="1"/>
+      <w:numFmt w:val="decimal"/>
+      <w:lvlText w:val="%4."/>
+      <w:lvlJc w:val="left"/>
+      <w:pPr>
+        <w:tabs>
+          <w:tab w:val="num" w:pos="2880"/>
+        </w:tabs>
+        <w:ind w:left="2880" w:hanging="360"/>
+      </w:pPr>
+    </w:lvl>
+    <w:lvl w:ilvl="4" w:tentative="1">
+      <w:start w:val="1"/>
+      <w:numFmt w:val="decimal"/>
+      <w:lvlText w:val="%5."/>
+      <w:lvlJc w:val="left"/>
+      <w:pPr>
+        <w:tabs>
+          <w:tab w:val="num" w:pos="3600"/>
+        </w:tabs>
+        <w:ind w:left="3600" w:hanging="360"/>
+      </w:pPr>
+    </w:lvl>
+    <w:lvl w:ilvl="5" w:tentative="1">
+      <w:start w:val="1"/>
+      <w:numFmt w:val="decimal"/>
+      <w:lvlText w:val="%6."/>
+      <w:lvlJc w:val="left"/>
+      <w:pPr>
+        <w:tabs>
+          <w:tab w:val="num" w:pos="4320"/>
+        </w:tabs>
+        <w:ind w:left="4320" w:hanging="360"/>
+      </w:pPr>
+    </w:lvl>
+    <w:lvl w:ilvl="6" w:tentative="1">
+      <w:start w:val="1"/>
+      <w:numFmt w:val="decimal"/>
+      <w:lvlText w:val="%7."/>
+      <w:lvlJc w:val="left"/>
+      <w:pPr>
+        <w:tabs>
+          <w:tab w:val="num" w:pos="5040"/>
+        </w:tabs>
+        <w:ind w:left="5040" w:hanging="360"/>
+      </w:pPr>
+    </w:lvl>
+    <w:lvl w:ilvl="7" w:tentative="1">
+      <w:start w:val="1"/>
+      <w:numFmt w:val="decimal"/>
+      <w:lvlText w:val="%8."/>
+      <w:lvlJc w:val="left"/>
+      <w:pPr>
+        <w:tabs>
+          <w:tab w:val="num" w:pos="5760"/>
+        </w:tabs>
+        <w:ind w:left="5760" w:hanging="360"/>
+      </w:pPr>
+    </w:lvl>
+    <w:lvl w:ilvl="8" w:tentative="1">
+      <w:start w:val="1"/>
+      <w:numFmt w:val="decimal"/>
+      <w:lvlText w:val="%9."/>
+      <w:lvlJc w:val="left"/>
+      <w:pPr>
+        <w:tabs>
+          <w:tab w:val="num" w:pos="6480"/>
+        </w:tabs>
+        <w:ind w:left="6480" w:hanging="360"/>
+      </w:pPr>
+    </w:lvl>
+  </w:abstractNum>
+  <w:abstractNum w:abstractNumId="6" w15:restartNumberingAfterBreak="0">
+    <w:nsid w:val="27A10021"/>
+    <w:multiLevelType w:val="multilevel"/>
+    <w:tmpl w:val="3D30E336"/>
+    <w:lvl w:ilvl="0">
+      <w:start w:val="1"/>
+      <w:numFmt w:val="bullet"/>
+      <w:lvlText w:val=""/>
+      <w:lvlJc w:val="left"/>
+      <w:pPr>
+        <w:tabs>
+          <w:tab w:val="num" w:pos="720"/>
+        </w:tabs>
+        <w:ind w:left="720" w:hanging="360"/>
+      </w:pPr>
+      <w:rPr>
+        <w:rFonts w:ascii="Symbol" w:hAnsi="Symbol" w:hint="default"/>
+        <w:sz w:val="20"/>
+      </w:rPr>
+    </w:lvl>
+    <w:lvl w:ilvl="1" w:tentative="1">
+      <w:start w:val="1"/>
+      <w:numFmt w:val="bullet"/>
+      <w:lvlText w:val="o"/>
+      <w:lvlJc w:val="left"/>
+      <w:pPr>
+        <w:tabs>
+          <w:tab w:val="num" w:pos="1440"/>
+        </w:tabs>
+        <w:ind w:left="1440" w:hanging="360"/>
+      </w:pPr>
+      <w:rPr>
+        <w:rFonts w:ascii="Courier New" w:hAnsi="Courier New" w:hint="default"/>
+        <w:sz w:val="20"/>
+      </w:rPr>
+    </w:lvl>
+    <w:lvl w:ilvl="2" w:tentative="1">
+      <w:start w:val="1"/>
+      <w:numFmt w:val="bullet"/>
+      <w:lvlText w:val=""/>
+      <w:lvlJc w:val="left"/>
+      <w:pPr>
+        <w:tabs>
+          <w:tab w:val="num" w:pos="2160"/>
+        </w:tabs>
+        <w:ind w:left="2160" w:hanging="360"/>
+      </w:pPr>
+      <w:rPr>
+        <w:rFonts w:ascii="Wingdings" w:hAnsi="Wingdings" w:hint="default"/>
+        <w:sz w:val="20"/>
+      </w:rPr>
+    </w:lvl>
+    <w:lvl w:ilvl="3" w:tentative="1">
+      <w:start w:val="1"/>
+      <w:numFmt w:val="bullet"/>
+      <w:lvlText w:val=""/>
+      <w:lvlJc w:val="left"/>
+      <w:pPr>
+        <w:tabs>
+          <w:tab w:val="num" w:pos="2880"/>
+        </w:tabs>
+        <w:ind w:left="2880" w:hanging="360"/>
+      </w:pPr>
+      <w:rPr>
+        <w:rFonts w:ascii="Wingdings" w:hAnsi="Wingdings" w:hint="default"/>
+        <w:sz w:val="20"/>
+      </w:rPr>
+    </w:lvl>
+    <w:lvl w:ilvl="4" w:tentative="1">
+      <w:start w:val="1"/>
+      <w:numFmt w:val="bullet"/>
+      <w:lvlText w:val=""/>
+      <w:lvlJc w:val="left"/>
+      <w:pPr>
+        <w:tabs>
+          <w:tab w:val="num" w:pos="3600"/>
+        </w:tabs>
+        <w:ind w:left="3600" w:hanging="360"/>
+      </w:pPr>
+      <w:rPr>
+        <w:rFonts w:ascii="Wingdings" w:hAnsi="Wingdings" w:hint="default"/>
+        <w:sz w:val="20"/>
+      </w:rPr>
+    </w:lvl>
+    <w:lvl w:ilvl="5" w:tentative="1">
+      <w:start w:val="1"/>
+      <w:numFmt w:val="bullet"/>
+      <w:lvlText w:val=""/>
+      <w:lvlJc w:val="left"/>
+      <w:pPr>
+        <w:tabs>
+          <w:tab w:val="num" w:pos="4320"/>
+        </w:tabs>
+        <w:ind w:left="4320" w:hanging="360"/>
+      </w:pPr>
+      <w:rPr>
+        <w:rFonts w:ascii="Wingdings" w:hAnsi="Wingdings" w:hint="default"/>
+        <w:sz w:val="20"/>
+      </w:rPr>
+    </w:lvl>
+    <w:lvl w:ilvl="6" w:tentative="1">
+      <w:start w:val="1"/>
+      <w:numFmt w:val="bullet"/>
+      <w:lvlText w:val=""/>
+      <w:lvlJc w:val="left"/>
+      <w:pPr>
+        <w:tabs>
+          <w:tab w:val="num" w:pos="5040"/>
+        </w:tabs>
+        <w:ind w:left="5040" w:hanging="360"/>
+      </w:pPr>
+      <w:rPr>
+        <w:rFonts w:ascii="Wingdings" w:hAnsi="Wingdings" w:hint="default"/>
+        <w:sz w:val="20"/>
+      </w:rPr>
+    </w:lvl>
+    <w:lvl w:ilvl="7" w:tentative="1">
+      <w:start w:val="1"/>
+      <w:numFmt w:val="bullet"/>
+      <w:lvlText w:val=""/>
+      <w:lvlJc w:val="left"/>
+      <w:pPr>
+        <w:tabs>
+          <w:tab w:val="num" w:pos="5760"/>
+        </w:tabs>
+        <w:ind w:left="5760" w:hanging="360"/>
+      </w:pPr>
+      <w:rPr>
+        <w:rFonts w:ascii="Wingdings" w:hAnsi="Wingdings" w:hint="default"/>
+        <w:sz w:val="20"/>
+      </w:rPr>
+    </w:lvl>
+    <w:lvl w:ilvl="8" w:tentative="1">
+      <w:start w:val="1"/>
+      <w:numFmt w:val="bullet"/>
+      <w:lvlText w:val=""/>
+      <w:lvlJc w:val="left"/>
+      <w:pPr>
+        <w:tabs>
+          <w:tab w:val="num" w:pos="6480"/>
+        </w:tabs>
+        <w:ind w:left="6480" w:hanging="360"/>
+      </w:pPr>
+      <w:rPr>
+        <w:rFonts w:ascii="Wingdings" w:hAnsi="Wingdings" w:hint="default"/>
+        <w:sz w:val="20"/>
+      </w:rPr>
+    </w:lvl>
+  </w:abstractNum>
+  <w:abstractNum w:abstractNumId="7" w15:restartNumberingAfterBreak="0">
     <w:nsid w:val="2E7A4435"/>
     <w:multiLevelType w:val="multilevel"/>
     <w:tmpl w:val="C8F04624"/>
@@ -971,7 +2576,269 @@
       </w:rPr>
     </w:lvl>
   </w:abstractNum>
-  <w:abstractNum w:abstractNumId="2" w15:restartNumberingAfterBreak="0">
+  <w:abstractNum w:abstractNumId="8" w15:restartNumberingAfterBreak="0">
+    <w:nsid w:val="3E557C9B"/>
+    <w:multiLevelType w:val="multilevel"/>
+    <w:tmpl w:val="368C1CE8"/>
+    <w:lvl w:ilvl="0">
+      <w:start w:val="1"/>
+      <w:numFmt w:val="bullet"/>
+      <w:lvlText w:val=""/>
+      <w:lvlJc w:val="left"/>
+      <w:pPr>
+        <w:tabs>
+          <w:tab w:val="num" w:pos="720"/>
+        </w:tabs>
+        <w:ind w:left="720" w:hanging="360"/>
+      </w:pPr>
+      <w:rPr>
+        <w:rFonts w:ascii="Symbol" w:hAnsi="Symbol" w:hint="default"/>
+        <w:sz w:val="20"/>
+      </w:rPr>
+    </w:lvl>
+    <w:lvl w:ilvl="1" w:tentative="1">
+      <w:start w:val="1"/>
+      <w:numFmt w:val="bullet"/>
+      <w:lvlText w:val="o"/>
+      <w:lvlJc w:val="left"/>
+      <w:pPr>
+        <w:tabs>
+          <w:tab w:val="num" w:pos="1440"/>
+        </w:tabs>
+        <w:ind w:left="1440" w:hanging="360"/>
+      </w:pPr>
+      <w:rPr>
+        <w:rFonts w:ascii="Courier New" w:hAnsi="Courier New" w:hint="default"/>
+        <w:sz w:val="20"/>
+      </w:rPr>
+    </w:lvl>
+    <w:lvl w:ilvl="2" w:tentative="1">
+      <w:start w:val="1"/>
+      <w:numFmt w:val="bullet"/>
+      <w:lvlText w:val=""/>
+      <w:lvlJc w:val="left"/>
+      <w:pPr>
+        <w:tabs>
+          <w:tab w:val="num" w:pos="2160"/>
+        </w:tabs>
+        <w:ind w:left="2160" w:hanging="360"/>
+      </w:pPr>
+      <w:rPr>
+        <w:rFonts w:ascii="Wingdings" w:hAnsi="Wingdings" w:hint="default"/>
+        <w:sz w:val="20"/>
+      </w:rPr>
+    </w:lvl>
+    <w:lvl w:ilvl="3" w:tentative="1">
+      <w:start w:val="1"/>
+      <w:numFmt w:val="bullet"/>
+      <w:lvlText w:val=""/>
+      <w:lvlJc w:val="left"/>
+      <w:pPr>
+        <w:tabs>
+          <w:tab w:val="num" w:pos="2880"/>
+        </w:tabs>
+        <w:ind w:left="2880" w:hanging="360"/>
+      </w:pPr>
+      <w:rPr>
+        <w:rFonts w:ascii="Wingdings" w:hAnsi="Wingdings" w:hint="default"/>
+        <w:sz w:val="20"/>
+      </w:rPr>
+    </w:lvl>
+    <w:lvl w:ilvl="4" w:tentative="1">
+      <w:start w:val="1"/>
+      <w:numFmt w:val="bullet"/>
+      <w:lvlText w:val=""/>
+      <w:lvlJc w:val="left"/>
+      <w:pPr>
+        <w:tabs>
+          <w:tab w:val="num" w:pos="3600"/>
+        </w:tabs>
+        <w:ind w:left="3600" w:hanging="360"/>
+      </w:pPr>
+      <w:rPr>
+        <w:rFonts w:ascii="Wingdings" w:hAnsi="Wingdings" w:hint="default"/>
+        <w:sz w:val="20"/>
+      </w:rPr>
+    </w:lvl>
+    <w:lvl w:ilvl="5" w:tentative="1">
+      <w:start w:val="1"/>
+      <w:numFmt w:val="bullet"/>
+      <w:lvlText w:val=""/>
+      <w:lvlJc w:val="left"/>
+      <w:pPr>
+        <w:tabs>
+          <w:tab w:val="num" w:pos="4320"/>
+        </w:tabs>
+        <w:ind w:left="4320" w:hanging="360"/>
+      </w:pPr>
+      <w:rPr>
+        <w:rFonts w:ascii="Wingdings" w:hAnsi="Wingdings" w:hint="default"/>
+        <w:sz w:val="20"/>
+      </w:rPr>
+    </w:lvl>
+    <w:lvl w:ilvl="6" w:tentative="1">
+      <w:start w:val="1"/>
+      <w:numFmt w:val="bullet"/>
+      <w:lvlText w:val=""/>
+      <w:lvlJc w:val="left"/>
+      <w:pPr>
+        <w:tabs>
+          <w:tab w:val="num" w:pos="5040"/>
+        </w:tabs>
+        <w:ind w:left="5040" w:hanging="360"/>
+      </w:pPr>
+      <w:rPr>
+        <w:rFonts w:ascii="Wingdings" w:hAnsi="Wingdings" w:hint="default"/>
+        <w:sz w:val="20"/>
+      </w:rPr>
+    </w:lvl>
+    <w:lvl w:ilvl="7" w:tentative="1">
+      <w:start w:val="1"/>
+      <w:numFmt w:val="bullet"/>
+      <w:lvlText w:val=""/>
+      <w:lvlJc w:val="left"/>
+      <w:pPr>
+        <w:tabs>
+          <w:tab w:val="num" w:pos="5760"/>
+        </w:tabs>
+        <w:ind w:left="5760" w:hanging="360"/>
+      </w:pPr>
+      <w:rPr>
+        <w:rFonts w:ascii="Wingdings" w:hAnsi="Wingdings" w:hint="default"/>
+        <w:sz w:val="20"/>
+      </w:rPr>
+    </w:lvl>
+    <w:lvl w:ilvl="8" w:tentative="1">
+      <w:start w:val="1"/>
+      <w:numFmt w:val="bullet"/>
+      <w:lvlText w:val=""/>
+      <w:lvlJc w:val="left"/>
+      <w:pPr>
+        <w:tabs>
+          <w:tab w:val="num" w:pos="6480"/>
+        </w:tabs>
+        <w:ind w:left="6480" w:hanging="360"/>
+      </w:pPr>
+      <w:rPr>
+        <w:rFonts w:ascii="Wingdings" w:hAnsi="Wingdings" w:hint="default"/>
+        <w:sz w:val="20"/>
+      </w:rPr>
+    </w:lvl>
+  </w:abstractNum>
+  <w:abstractNum w:abstractNumId="9" w15:restartNumberingAfterBreak="0">
+    <w:nsid w:val="50AC2FA3"/>
+    <w:multiLevelType w:val="multilevel"/>
+    <w:tmpl w:val="7F4AD7BE"/>
+    <w:lvl w:ilvl="0">
+      <w:start w:val="1"/>
+      <w:numFmt w:val="decimal"/>
+      <w:lvlText w:val="%1."/>
+      <w:lvlJc w:val="left"/>
+      <w:pPr>
+        <w:tabs>
+          <w:tab w:val="num" w:pos="720"/>
+        </w:tabs>
+        <w:ind w:left="720" w:hanging="360"/>
+      </w:pPr>
+    </w:lvl>
+    <w:lvl w:ilvl="1" w:tentative="1">
+      <w:start w:val="1"/>
+      <w:numFmt w:val="decimal"/>
+      <w:lvlText w:val="%2."/>
+      <w:lvlJc w:val="left"/>
+      <w:pPr>
+        <w:tabs>
+          <w:tab w:val="num" w:pos="1440"/>
+        </w:tabs>
+        <w:ind w:left="1440" w:hanging="360"/>
+      </w:pPr>
+    </w:lvl>
+    <w:lvl w:ilvl="2" w:tentative="1">
+      <w:start w:val="1"/>
+      <w:numFmt w:val="decimal"/>
+      <w:lvlText w:val="%3."/>
+      <w:lvlJc w:val="left"/>
+      <w:pPr>
+        <w:tabs>
+          <w:tab w:val="num" w:pos="2160"/>
+        </w:tabs>
+        <w:ind w:left="2160" w:hanging="360"/>
+      </w:pPr>
+    </w:lvl>
+    <w:lvl w:ilvl="3" w:tentative="1">
+      <w:start w:val="1"/>
+      <w:numFmt w:val="decimal"/>
+      <w:lvlText w:val="%4."/>
+      <w:lvlJc w:val="left"/>
+      <w:pPr>
+        <w:tabs>
+          <w:tab w:val="num" w:pos="2880"/>
+        </w:tabs>
+        <w:ind w:left="2880" w:hanging="360"/>
+      </w:pPr>
+    </w:lvl>
+    <w:lvl w:ilvl="4" w:tentative="1">
+      <w:start w:val="1"/>
+      <w:numFmt w:val="decimal"/>
+      <w:lvlText w:val="%5."/>
+      <w:lvlJc w:val="left"/>
+      <w:pPr>
+        <w:tabs>
+          <w:tab w:val="num" w:pos="3600"/>
+        </w:tabs>
+        <w:ind w:left="3600" w:hanging="360"/>
+      </w:pPr>
+    </w:lvl>
+    <w:lvl w:ilvl="5" w:tentative="1">
+      <w:start w:val="1"/>
+      <w:numFmt w:val="decimal"/>
+      <w:lvlText w:val="%6."/>
+      <w:lvlJc w:val="left"/>
+      <w:pPr>
+        <w:tabs>
+          <w:tab w:val="num" w:pos="4320"/>
+        </w:tabs>
+        <w:ind w:left="4320" w:hanging="360"/>
+      </w:pPr>
+    </w:lvl>
+    <w:lvl w:ilvl="6" w:tentative="1">
+      <w:start w:val="1"/>
+      <w:numFmt w:val="decimal"/>
+      <w:lvlText w:val="%7."/>
+      <w:lvlJc w:val="left"/>
+      <w:pPr>
+        <w:tabs>
+          <w:tab w:val="num" w:pos="5040"/>
+        </w:tabs>
+        <w:ind w:left="5040" w:hanging="360"/>
+      </w:pPr>
+    </w:lvl>
+    <w:lvl w:ilvl="7" w:tentative="1">
+      <w:start w:val="1"/>
+      <w:numFmt w:val="decimal"/>
+      <w:lvlText w:val="%8."/>
+      <w:lvlJc w:val="left"/>
+      <w:pPr>
+        <w:tabs>
+          <w:tab w:val="num" w:pos="5760"/>
+        </w:tabs>
+        <w:ind w:left="5760" w:hanging="360"/>
+      </w:pPr>
+    </w:lvl>
+    <w:lvl w:ilvl="8" w:tentative="1">
+      <w:start w:val="1"/>
+      <w:numFmt w:val="decimal"/>
+      <w:lvlText w:val="%9."/>
+      <w:lvlJc w:val="left"/>
+      <w:pPr>
+        <w:tabs>
+          <w:tab w:val="num" w:pos="6480"/>
+        </w:tabs>
+        <w:ind w:left="6480" w:hanging="360"/>
+      </w:pPr>
+    </w:lvl>
+  </w:abstractNum>
+  <w:abstractNum w:abstractNumId="10" w15:restartNumberingAfterBreak="0">
     <w:nsid w:val="57DA1B02"/>
     <w:multiLevelType w:val="multilevel"/>
     <w:tmpl w:val="BDCA98B8"/>
@@ -1120,7 +2987,156 @@
       </w:rPr>
     </w:lvl>
   </w:abstractNum>
-  <w:abstractNum w:abstractNumId="3" w15:restartNumberingAfterBreak="0">
+  <w:abstractNum w:abstractNumId="11" w15:restartNumberingAfterBreak="0">
+    <w:nsid w:val="59974319"/>
+    <w:multiLevelType w:val="multilevel"/>
+    <w:tmpl w:val="9072FC2E"/>
+    <w:lvl w:ilvl="0">
+      <w:start w:val="1"/>
+      <w:numFmt w:val="bullet"/>
+      <w:lvlText w:val=""/>
+      <w:lvlJc w:val="left"/>
+      <w:pPr>
+        <w:tabs>
+          <w:tab w:val="num" w:pos="720"/>
+        </w:tabs>
+        <w:ind w:left="720" w:hanging="360"/>
+      </w:pPr>
+      <w:rPr>
+        <w:rFonts w:ascii="Symbol" w:hAnsi="Symbol" w:hint="default"/>
+        <w:sz w:val="20"/>
+      </w:rPr>
+    </w:lvl>
+    <w:lvl w:ilvl="1" w:tentative="1">
+      <w:start w:val="1"/>
+      <w:numFmt w:val="bullet"/>
+      <w:lvlText w:val="o"/>
+      <w:lvlJc w:val="left"/>
+      <w:pPr>
+        <w:tabs>
+          <w:tab w:val="num" w:pos="1440"/>
+        </w:tabs>
+        <w:ind w:left="1440" w:hanging="360"/>
+      </w:pPr>
+      <w:rPr>
+        <w:rFonts w:ascii="Courier New" w:hAnsi="Courier New" w:hint="default"/>
+        <w:sz w:val="20"/>
+      </w:rPr>
+    </w:lvl>
+    <w:lvl w:ilvl="2" w:tentative="1">
+      <w:start w:val="1"/>
+      <w:numFmt w:val="bullet"/>
+      <w:lvlText w:val=""/>
+      <w:lvlJc w:val="left"/>
+      <w:pPr>
+        <w:tabs>
+          <w:tab w:val="num" w:pos="2160"/>
+        </w:tabs>
+        <w:ind w:left="2160" w:hanging="360"/>
+      </w:pPr>
+      <w:rPr>
+        <w:rFonts w:ascii="Wingdings" w:hAnsi="Wingdings" w:hint="default"/>
+        <w:sz w:val="20"/>
+      </w:rPr>
+    </w:lvl>
+    <w:lvl w:ilvl="3" w:tentative="1">
+      <w:start w:val="1"/>
+      <w:numFmt w:val="bullet"/>
+      <w:lvlText w:val=""/>
+      <w:lvlJc w:val="left"/>
+      <w:pPr>
+        <w:tabs>
+          <w:tab w:val="num" w:pos="2880"/>
+        </w:tabs>
+        <w:ind w:left="2880" w:hanging="360"/>
+      </w:pPr>
+      <w:rPr>
+        <w:rFonts w:ascii="Wingdings" w:hAnsi="Wingdings" w:hint="default"/>
+        <w:sz w:val="20"/>
+      </w:rPr>
+    </w:lvl>
+    <w:lvl w:ilvl="4" w:tentative="1">
+      <w:start w:val="1"/>
+      <w:numFmt w:val="bullet"/>
+      <w:lvlText w:val=""/>
+      <w:lvlJc w:val="left"/>
+      <w:pPr>
+        <w:tabs>
+          <w:tab w:val="num" w:pos="3600"/>
+        </w:tabs>
+        <w:ind w:left="3600" w:hanging="360"/>
+      </w:pPr>
+      <w:rPr>
+        <w:rFonts w:ascii="Wingdings" w:hAnsi="Wingdings" w:hint="default"/>
+        <w:sz w:val="20"/>
+      </w:rPr>
+    </w:lvl>
+    <w:lvl w:ilvl="5" w:tentative="1">
+      <w:start w:val="1"/>
+      <w:numFmt w:val="bullet"/>
+      <w:lvlText w:val=""/>
+      <w:lvlJc w:val="left"/>
+      <w:pPr>
+        <w:tabs>
+          <w:tab w:val="num" w:pos="4320"/>
+        </w:tabs>
+        <w:ind w:left="4320" w:hanging="360"/>
+      </w:pPr>
+      <w:rPr>
+        <w:rFonts w:ascii="Wingdings" w:hAnsi="Wingdings" w:hint="default"/>
+        <w:sz w:val="20"/>
+      </w:rPr>
+    </w:lvl>
+    <w:lvl w:ilvl="6" w:tentative="1">
+      <w:start w:val="1"/>
+      <w:numFmt w:val="bullet"/>
+      <w:lvlText w:val=""/>
+      <w:lvlJc w:val="left"/>
+      <w:pPr>
+        <w:tabs>
+          <w:tab w:val="num" w:pos="5040"/>
+        </w:tabs>
+        <w:ind w:left="5040" w:hanging="360"/>
+      </w:pPr>
+      <w:rPr>
+        <w:rFonts w:ascii="Wingdings" w:hAnsi="Wingdings" w:hint="default"/>
+        <w:sz w:val="20"/>
+      </w:rPr>
+    </w:lvl>
+    <w:lvl w:ilvl="7" w:tentative="1">
+      <w:start w:val="1"/>
+      <w:numFmt w:val="bullet"/>
+      <w:lvlText w:val=""/>
+      <w:lvlJc w:val="left"/>
+      <w:pPr>
+        <w:tabs>
+          <w:tab w:val="num" w:pos="5760"/>
+        </w:tabs>
+        <w:ind w:left="5760" w:hanging="360"/>
+      </w:pPr>
+      <w:rPr>
+        <w:rFonts w:ascii="Wingdings" w:hAnsi="Wingdings" w:hint="default"/>
+        <w:sz w:val="20"/>
+      </w:rPr>
+    </w:lvl>
+    <w:lvl w:ilvl="8" w:tentative="1">
+      <w:start w:val="1"/>
+      <w:numFmt w:val="bullet"/>
+      <w:lvlText w:val=""/>
+      <w:lvlJc w:val="left"/>
+      <w:pPr>
+        <w:tabs>
+          <w:tab w:val="num" w:pos="6480"/>
+        </w:tabs>
+        <w:ind w:left="6480" w:hanging="360"/>
+      </w:pPr>
+      <w:rPr>
+        <w:rFonts w:ascii="Wingdings" w:hAnsi="Wingdings" w:hint="default"/>
+        <w:sz w:val="20"/>
+      </w:rPr>
+    </w:lvl>
+  </w:abstractNum>
+  <w:abstractNum w:abstractNumId="12" w15:restartNumberingAfterBreak="0">
     <w:nsid w:val="5A8867AB"/>
     <w:multiLevelType w:val="multilevel"/>
     <w:tmpl w:val="CA9679D0"/>
@@ -1269,17 +3285,616 @@
       </w:rPr>
     </w:lvl>
   </w:abstractNum>
+  <w:abstractNum w:abstractNumId="13" w15:restartNumberingAfterBreak="0">
+    <w:nsid w:val="667972A5"/>
+    <w:multiLevelType w:val="multilevel"/>
+    <w:tmpl w:val="F37EAF08"/>
+    <w:lvl w:ilvl="0">
+      <w:start w:val="1"/>
+      <w:numFmt w:val="bullet"/>
+      <w:lvlText w:val=""/>
+      <w:lvlJc w:val="left"/>
+      <w:pPr>
+        <w:tabs>
+          <w:tab w:val="num" w:pos="720"/>
+        </w:tabs>
+        <w:ind w:left="720" w:hanging="360"/>
+      </w:pPr>
+      <w:rPr>
+        <w:rFonts w:ascii="Symbol" w:hAnsi="Symbol" w:hint="default"/>
+        <w:sz w:val="20"/>
+      </w:rPr>
+    </w:lvl>
+    <w:lvl w:ilvl="1" w:tentative="1">
+      <w:start w:val="1"/>
+      <w:numFmt w:val="bullet"/>
+      <w:lvlText w:val="o"/>
+      <w:lvlJc w:val="left"/>
+      <w:pPr>
+        <w:tabs>
+          <w:tab w:val="num" w:pos="1440"/>
+        </w:tabs>
+        <w:ind w:left="1440" w:hanging="360"/>
+      </w:pPr>
+      <w:rPr>
+        <w:rFonts w:ascii="Courier New" w:hAnsi="Courier New" w:hint="default"/>
+        <w:sz w:val="20"/>
+      </w:rPr>
+    </w:lvl>
+    <w:lvl w:ilvl="2" w:tentative="1">
+      <w:start w:val="1"/>
+      <w:numFmt w:val="bullet"/>
+      <w:lvlText w:val=""/>
+      <w:lvlJc w:val="left"/>
+      <w:pPr>
+        <w:tabs>
+          <w:tab w:val="num" w:pos="2160"/>
+        </w:tabs>
+        <w:ind w:left="2160" w:hanging="360"/>
+      </w:pPr>
+      <w:rPr>
+        <w:rFonts w:ascii="Wingdings" w:hAnsi="Wingdings" w:hint="default"/>
+        <w:sz w:val="20"/>
+      </w:rPr>
+    </w:lvl>
+    <w:lvl w:ilvl="3" w:tentative="1">
+      <w:start w:val="1"/>
+      <w:numFmt w:val="bullet"/>
+      <w:lvlText w:val=""/>
+      <w:lvlJc w:val="left"/>
+      <w:pPr>
+        <w:tabs>
+          <w:tab w:val="num" w:pos="2880"/>
+        </w:tabs>
+        <w:ind w:left="2880" w:hanging="360"/>
+      </w:pPr>
+      <w:rPr>
+        <w:rFonts w:ascii="Wingdings" w:hAnsi="Wingdings" w:hint="default"/>
+        <w:sz w:val="20"/>
+      </w:rPr>
+    </w:lvl>
+    <w:lvl w:ilvl="4" w:tentative="1">
+      <w:start w:val="1"/>
+      <w:numFmt w:val="bullet"/>
+      <w:lvlText w:val=""/>
+      <w:lvlJc w:val="left"/>
+      <w:pPr>
+        <w:tabs>
+          <w:tab w:val="num" w:pos="3600"/>
+        </w:tabs>
+        <w:ind w:left="3600" w:hanging="360"/>
+      </w:pPr>
+      <w:rPr>
+        <w:rFonts w:ascii="Wingdings" w:hAnsi="Wingdings" w:hint="default"/>
+        <w:sz w:val="20"/>
+      </w:rPr>
+    </w:lvl>
+    <w:lvl w:ilvl="5" w:tentative="1">
+      <w:start w:val="1"/>
+      <w:numFmt w:val="bullet"/>
+      <w:lvlText w:val=""/>
+      <w:lvlJc w:val="left"/>
+      <w:pPr>
+        <w:tabs>
+          <w:tab w:val="num" w:pos="4320"/>
+        </w:tabs>
+        <w:ind w:left="4320" w:hanging="360"/>
+      </w:pPr>
+      <w:rPr>
+        <w:rFonts w:ascii="Wingdings" w:hAnsi="Wingdings" w:hint="default"/>
+        <w:sz w:val="20"/>
+      </w:rPr>
+    </w:lvl>
+    <w:lvl w:ilvl="6" w:tentative="1">
+      <w:start w:val="1"/>
+      <w:numFmt w:val="bullet"/>
+      <w:lvlText w:val=""/>
+      <w:lvlJc w:val="left"/>
+      <w:pPr>
+        <w:tabs>
+          <w:tab w:val="num" w:pos="5040"/>
+        </w:tabs>
+        <w:ind w:left="5040" w:hanging="360"/>
+      </w:pPr>
+      <w:rPr>
+        <w:rFonts w:ascii="Wingdings" w:hAnsi="Wingdings" w:hint="default"/>
+        <w:sz w:val="20"/>
+      </w:rPr>
+    </w:lvl>
+    <w:lvl w:ilvl="7" w:tentative="1">
+      <w:start w:val="1"/>
+      <w:numFmt w:val="bullet"/>
+      <w:lvlText w:val=""/>
+      <w:lvlJc w:val="left"/>
+      <w:pPr>
+        <w:tabs>
+          <w:tab w:val="num" w:pos="5760"/>
+        </w:tabs>
+        <w:ind w:left="5760" w:hanging="360"/>
+      </w:pPr>
+      <w:rPr>
+        <w:rFonts w:ascii="Wingdings" w:hAnsi="Wingdings" w:hint="default"/>
+        <w:sz w:val="20"/>
+      </w:rPr>
+    </w:lvl>
+    <w:lvl w:ilvl="8" w:tentative="1">
+      <w:start w:val="1"/>
+      <w:numFmt w:val="bullet"/>
+      <w:lvlText w:val=""/>
+      <w:lvlJc w:val="left"/>
+      <w:pPr>
+        <w:tabs>
+          <w:tab w:val="num" w:pos="6480"/>
+        </w:tabs>
+        <w:ind w:left="6480" w:hanging="360"/>
+      </w:pPr>
+      <w:rPr>
+        <w:rFonts w:ascii="Wingdings" w:hAnsi="Wingdings" w:hint="default"/>
+        <w:sz w:val="20"/>
+      </w:rPr>
+    </w:lvl>
+  </w:abstractNum>
+  <w:abstractNum w:abstractNumId="14" w15:restartNumberingAfterBreak="0">
+    <w:nsid w:val="71563577"/>
+    <w:multiLevelType w:val="multilevel"/>
+    <w:tmpl w:val="C1C2A8CA"/>
+    <w:lvl w:ilvl="0">
+      <w:start w:val="1"/>
+      <w:numFmt w:val="bullet"/>
+      <w:lvlText w:val=""/>
+      <w:lvlJc w:val="left"/>
+      <w:pPr>
+        <w:tabs>
+          <w:tab w:val="num" w:pos="720"/>
+        </w:tabs>
+        <w:ind w:left="720" w:hanging="360"/>
+      </w:pPr>
+      <w:rPr>
+        <w:rFonts w:ascii="Symbol" w:hAnsi="Symbol" w:hint="default"/>
+        <w:sz w:val="20"/>
+      </w:rPr>
+    </w:lvl>
+    <w:lvl w:ilvl="1" w:tentative="1">
+      <w:start w:val="1"/>
+      <w:numFmt w:val="bullet"/>
+      <w:lvlText w:val="o"/>
+      <w:lvlJc w:val="left"/>
+      <w:pPr>
+        <w:tabs>
+          <w:tab w:val="num" w:pos="1440"/>
+        </w:tabs>
+        <w:ind w:left="1440" w:hanging="360"/>
+      </w:pPr>
+      <w:rPr>
+        <w:rFonts w:ascii="Courier New" w:hAnsi="Courier New" w:hint="default"/>
+        <w:sz w:val="20"/>
+      </w:rPr>
+    </w:lvl>
+    <w:lvl w:ilvl="2" w:tentative="1">
+      <w:start w:val="1"/>
+      <w:numFmt w:val="bullet"/>
+      <w:lvlText w:val=""/>
+      <w:lvlJc w:val="left"/>
+      <w:pPr>
+        <w:tabs>
+          <w:tab w:val="num" w:pos="2160"/>
+        </w:tabs>
+        <w:ind w:left="2160" w:hanging="360"/>
+      </w:pPr>
+      <w:rPr>
+        <w:rFonts w:ascii="Wingdings" w:hAnsi="Wingdings" w:hint="default"/>
+        <w:sz w:val="20"/>
+      </w:rPr>
+    </w:lvl>
+    <w:lvl w:ilvl="3" w:tentative="1">
+      <w:start w:val="1"/>
+      <w:numFmt w:val="bullet"/>
+      <w:lvlText w:val=""/>
+      <w:lvlJc w:val="left"/>
+      <w:pPr>
+        <w:tabs>
+          <w:tab w:val="num" w:pos="2880"/>
+        </w:tabs>
+        <w:ind w:left="2880" w:hanging="360"/>
+      </w:pPr>
+      <w:rPr>
+        <w:rFonts w:ascii="Wingdings" w:hAnsi="Wingdings" w:hint="default"/>
+        <w:sz w:val="20"/>
+      </w:rPr>
+    </w:lvl>
+    <w:lvl w:ilvl="4" w:tentative="1">
+      <w:start w:val="1"/>
+      <w:numFmt w:val="bullet"/>
+      <w:lvlText w:val=""/>
+      <w:lvlJc w:val="left"/>
+      <w:pPr>
+        <w:tabs>
+          <w:tab w:val="num" w:pos="3600"/>
+        </w:tabs>
+        <w:ind w:left="3600" w:hanging="360"/>
+      </w:pPr>
+      <w:rPr>
+        <w:rFonts w:ascii="Wingdings" w:hAnsi="Wingdings" w:hint="default"/>
+        <w:sz w:val="20"/>
+      </w:rPr>
+    </w:lvl>
+    <w:lvl w:ilvl="5" w:tentative="1">
+      <w:start w:val="1"/>
+      <w:numFmt w:val="bullet"/>
+      <w:lvlText w:val=""/>
+      <w:lvlJc w:val="left"/>
+      <w:pPr>
+        <w:tabs>
+          <w:tab w:val="num" w:pos="4320"/>
+        </w:tabs>
+        <w:ind w:left="4320" w:hanging="360"/>
+      </w:pPr>
+      <w:rPr>
+        <w:rFonts w:ascii="Wingdings" w:hAnsi="Wingdings" w:hint="default"/>
+        <w:sz w:val="20"/>
+      </w:rPr>
+    </w:lvl>
+    <w:lvl w:ilvl="6" w:tentative="1">
+      <w:start w:val="1"/>
+      <w:numFmt w:val="bullet"/>
+      <w:lvlText w:val=""/>
+      <w:lvlJc w:val="left"/>
+      <w:pPr>
+        <w:tabs>
+          <w:tab w:val="num" w:pos="5040"/>
+        </w:tabs>
+        <w:ind w:left="5040" w:hanging="360"/>
+      </w:pPr>
+      <w:rPr>
+        <w:rFonts w:ascii="Wingdings" w:hAnsi="Wingdings" w:hint="default"/>
+        <w:sz w:val="20"/>
+      </w:rPr>
+    </w:lvl>
+    <w:lvl w:ilvl="7" w:tentative="1">
+      <w:start w:val="1"/>
+      <w:numFmt w:val="bullet"/>
+      <w:lvlText w:val=""/>
+      <w:lvlJc w:val="left"/>
+      <w:pPr>
+        <w:tabs>
+          <w:tab w:val="num" w:pos="5760"/>
+        </w:tabs>
+        <w:ind w:left="5760" w:hanging="360"/>
+      </w:pPr>
+      <w:rPr>
+        <w:rFonts w:ascii="Wingdings" w:hAnsi="Wingdings" w:hint="default"/>
+        <w:sz w:val="20"/>
+      </w:rPr>
+    </w:lvl>
+    <w:lvl w:ilvl="8" w:tentative="1">
+      <w:start w:val="1"/>
+      <w:numFmt w:val="bullet"/>
+      <w:lvlText w:val=""/>
+      <w:lvlJc w:val="left"/>
+      <w:pPr>
+        <w:tabs>
+          <w:tab w:val="num" w:pos="6480"/>
+        </w:tabs>
+        <w:ind w:left="6480" w:hanging="360"/>
+      </w:pPr>
+      <w:rPr>
+        <w:rFonts w:ascii="Wingdings" w:hAnsi="Wingdings" w:hint="default"/>
+        <w:sz w:val="20"/>
+      </w:rPr>
+    </w:lvl>
+  </w:abstractNum>
+  <w:abstractNum w:abstractNumId="15" w15:restartNumberingAfterBreak="0">
+    <w:nsid w:val="7CB32760"/>
+    <w:multiLevelType w:val="multilevel"/>
+    <w:tmpl w:val="885840CE"/>
+    <w:lvl w:ilvl="0">
+      <w:start w:val="1"/>
+      <w:numFmt w:val="decimal"/>
+      <w:lvlText w:val="%1."/>
+      <w:lvlJc w:val="left"/>
+      <w:pPr>
+        <w:tabs>
+          <w:tab w:val="num" w:pos="720"/>
+        </w:tabs>
+        <w:ind w:left="720" w:hanging="360"/>
+      </w:pPr>
+    </w:lvl>
+    <w:lvl w:ilvl="1" w:tentative="1">
+      <w:start w:val="1"/>
+      <w:numFmt w:val="decimal"/>
+      <w:lvlText w:val="%2."/>
+      <w:lvlJc w:val="left"/>
+      <w:pPr>
+        <w:tabs>
+          <w:tab w:val="num" w:pos="1440"/>
+        </w:tabs>
+        <w:ind w:left="1440" w:hanging="360"/>
+      </w:pPr>
+    </w:lvl>
+    <w:lvl w:ilvl="2" w:tentative="1">
+      <w:start w:val="1"/>
+      <w:numFmt w:val="decimal"/>
+      <w:lvlText w:val="%3."/>
+      <w:lvlJc w:val="left"/>
+      <w:pPr>
+        <w:tabs>
+          <w:tab w:val="num" w:pos="2160"/>
+        </w:tabs>
+        <w:ind w:left="2160" w:hanging="360"/>
+      </w:pPr>
+    </w:lvl>
+    <w:lvl w:ilvl="3" w:tentative="1">
+      <w:start w:val="1"/>
+      <w:numFmt w:val="decimal"/>
+      <w:lvlText w:val="%4."/>
+      <w:lvlJc w:val="left"/>
+      <w:pPr>
+        <w:tabs>
+          <w:tab w:val="num" w:pos="2880"/>
+        </w:tabs>
+        <w:ind w:left="2880" w:hanging="360"/>
+      </w:pPr>
+    </w:lvl>
+    <w:lvl w:ilvl="4" w:tentative="1">
+      <w:start w:val="1"/>
+      <w:numFmt w:val="decimal"/>
+      <w:lvlText w:val="%5."/>
+      <w:lvlJc w:val="left"/>
+      <w:pPr>
+        <w:tabs>
+          <w:tab w:val="num" w:pos="3600"/>
+        </w:tabs>
+        <w:ind w:left="3600" w:hanging="360"/>
+      </w:pPr>
+    </w:lvl>
+    <w:lvl w:ilvl="5" w:tentative="1">
+      <w:start w:val="1"/>
+      <w:numFmt w:val="decimal"/>
+      <w:lvlText w:val="%6."/>
+      <w:lvlJc w:val="left"/>
+      <w:pPr>
+        <w:tabs>
+          <w:tab w:val="num" w:pos="4320"/>
+        </w:tabs>
+        <w:ind w:left="4320" w:hanging="360"/>
+      </w:pPr>
+    </w:lvl>
+    <w:lvl w:ilvl="6" w:tentative="1">
+      <w:start w:val="1"/>
+      <w:numFmt w:val="decimal"/>
+      <w:lvlText w:val="%7."/>
+      <w:lvlJc w:val="left"/>
+      <w:pPr>
+        <w:tabs>
+          <w:tab w:val="num" w:pos="5040"/>
+        </w:tabs>
+        <w:ind w:left="5040" w:hanging="360"/>
+      </w:pPr>
+    </w:lvl>
+    <w:lvl w:ilvl="7" w:tentative="1">
+      <w:start w:val="1"/>
+      <w:numFmt w:val="decimal"/>
+      <w:lvlText w:val="%8."/>
+      <w:lvlJc w:val="left"/>
+      <w:pPr>
+        <w:tabs>
+          <w:tab w:val="num" w:pos="5760"/>
+        </w:tabs>
+        <w:ind w:left="5760" w:hanging="360"/>
+      </w:pPr>
+    </w:lvl>
+    <w:lvl w:ilvl="8" w:tentative="1">
+      <w:start w:val="1"/>
+      <w:numFmt w:val="decimal"/>
+      <w:lvlText w:val="%9."/>
+      <w:lvlJc w:val="left"/>
+      <w:pPr>
+        <w:tabs>
+          <w:tab w:val="num" w:pos="6480"/>
+        </w:tabs>
+        <w:ind w:left="6480" w:hanging="360"/>
+      </w:pPr>
+    </w:lvl>
+  </w:abstractNum>
+  <w:abstractNum w:abstractNumId="16" w15:restartNumberingAfterBreak="0">
+    <w:nsid w:val="7D690AF3"/>
+    <w:multiLevelType w:val="multilevel"/>
+    <w:tmpl w:val="84C4D7D2"/>
+    <w:lvl w:ilvl="0">
+      <w:start w:val="1"/>
+      <w:numFmt w:val="bullet"/>
+      <w:lvlText w:val=""/>
+      <w:lvlJc w:val="left"/>
+      <w:pPr>
+        <w:tabs>
+          <w:tab w:val="num" w:pos="720"/>
+        </w:tabs>
+        <w:ind w:left="720" w:hanging="360"/>
+      </w:pPr>
+      <w:rPr>
+        <w:rFonts w:ascii="Symbol" w:hAnsi="Symbol" w:hint="default"/>
+        <w:sz w:val="20"/>
+      </w:rPr>
+    </w:lvl>
+    <w:lvl w:ilvl="1" w:tentative="1">
+      <w:start w:val="1"/>
+      <w:numFmt w:val="bullet"/>
+      <w:lvlText w:val="o"/>
+      <w:lvlJc w:val="left"/>
+      <w:pPr>
+        <w:tabs>
+          <w:tab w:val="num" w:pos="1440"/>
+        </w:tabs>
+        <w:ind w:left="1440" w:hanging="360"/>
+      </w:pPr>
+      <w:rPr>
+        <w:rFonts w:ascii="Courier New" w:hAnsi="Courier New" w:hint="default"/>
+        <w:sz w:val="20"/>
+      </w:rPr>
+    </w:lvl>
+    <w:lvl w:ilvl="2" w:tentative="1">
+      <w:start w:val="1"/>
+      <w:numFmt w:val="bullet"/>
+      <w:lvlText w:val=""/>
+      <w:lvlJc w:val="left"/>
+      <w:pPr>
+        <w:tabs>
+          <w:tab w:val="num" w:pos="2160"/>
+        </w:tabs>
+        <w:ind w:left="2160" w:hanging="360"/>
+      </w:pPr>
+      <w:rPr>
+        <w:rFonts w:ascii="Wingdings" w:hAnsi="Wingdings" w:hint="default"/>
+        <w:sz w:val="20"/>
+      </w:rPr>
+    </w:lvl>
+    <w:lvl w:ilvl="3" w:tentative="1">
+      <w:start w:val="1"/>
+      <w:numFmt w:val="bullet"/>
+      <w:lvlText w:val=""/>
+      <w:lvlJc w:val="left"/>
+      <w:pPr>
+        <w:tabs>
+          <w:tab w:val="num" w:pos="2880"/>
+        </w:tabs>
+        <w:ind w:left="2880" w:hanging="360"/>
+      </w:pPr>
+      <w:rPr>
+        <w:rFonts w:ascii="Wingdings" w:hAnsi="Wingdings" w:hint="default"/>
+        <w:sz w:val="20"/>
+      </w:rPr>
+    </w:lvl>
+    <w:lvl w:ilvl="4" w:tentative="1">
+      <w:start w:val="1"/>
+      <w:numFmt w:val="bullet"/>
+      <w:lvlText w:val=""/>
+      <w:lvlJc w:val="left"/>
+      <w:pPr>
+        <w:tabs>
+          <w:tab w:val="num" w:pos="3600"/>
+        </w:tabs>
+        <w:ind w:left="3600" w:hanging="360"/>
+      </w:pPr>
+      <w:rPr>
+        <w:rFonts w:ascii="Wingdings" w:hAnsi="Wingdings" w:hint="default"/>
+        <w:sz w:val="20"/>
+      </w:rPr>
+    </w:lvl>
+    <w:lvl w:ilvl="5" w:tentative="1">
+      <w:start w:val="1"/>
+      <w:numFmt w:val="bullet"/>
+      <w:lvlText w:val=""/>
+      <w:lvlJc w:val="left"/>
+      <w:pPr>
+        <w:tabs>
+          <w:tab w:val="num" w:pos="4320"/>
+        </w:tabs>
+        <w:ind w:left="4320" w:hanging="360"/>
+      </w:pPr>
+      <w:rPr>
+        <w:rFonts w:ascii="Wingdings" w:hAnsi="Wingdings" w:hint="default"/>
+        <w:sz w:val="20"/>
+      </w:rPr>
+    </w:lvl>
+    <w:lvl w:ilvl="6" w:tentative="1">
+      <w:start w:val="1"/>
+      <w:numFmt w:val="bullet"/>
+      <w:lvlText w:val=""/>
+      <w:lvlJc w:val="left"/>
+      <w:pPr>
+        <w:tabs>
+          <w:tab w:val="num" w:pos="5040"/>
+        </w:tabs>
+        <w:ind w:left="5040" w:hanging="360"/>
+      </w:pPr>
+      <w:rPr>
+        <w:rFonts w:ascii="Wingdings" w:hAnsi="Wingdings" w:hint="default"/>
+        <w:sz w:val="20"/>
+      </w:rPr>
+    </w:lvl>
+    <w:lvl w:ilvl="7" w:tentative="1">
+      <w:start w:val="1"/>
+      <w:numFmt w:val="bullet"/>
+      <w:lvlText w:val=""/>
+      <w:lvlJc w:val="left"/>
+      <w:pPr>
+        <w:tabs>
+          <w:tab w:val="num" w:pos="5760"/>
+        </w:tabs>
+        <w:ind w:left="5760" w:hanging="360"/>
+      </w:pPr>
+      <w:rPr>
+        <w:rFonts w:ascii="Wingdings" w:hAnsi="Wingdings" w:hint="default"/>
+        <w:sz w:val="20"/>
+      </w:rPr>
+    </w:lvl>
+    <w:lvl w:ilvl="8" w:tentative="1">
+      <w:start w:val="1"/>
+      <w:numFmt w:val="bullet"/>
+      <w:lvlText w:val=""/>
+      <w:lvlJc w:val="left"/>
+      <w:pPr>
+        <w:tabs>
+          <w:tab w:val="num" w:pos="6480"/>
+        </w:tabs>
+        <w:ind w:left="6480" w:hanging="360"/>
+      </w:pPr>
+      <w:rPr>
+        <w:rFonts w:ascii="Wingdings" w:hAnsi="Wingdings" w:hint="default"/>
+        <w:sz w:val="20"/>
+      </w:rPr>
+    </w:lvl>
+  </w:abstractNum>
   <w:num w:numId="1" w16cid:durableId="284309879">
+    <w:abstractNumId w:val="3"/>
+  </w:num>
+  <w:num w:numId="2" w16cid:durableId="1407533261">
+    <w:abstractNumId w:val="12"/>
+  </w:num>
+  <w:num w:numId="3" w16cid:durableId="839275554">
+    <w:abstractNumId w:val="7"/>
+  </w:num>
+  <w:num w:numId="4" w16cid:durableId="426970525">
+    <w:abstractNumId w:val="10"/>
+  </w:num>
+  <w:num w:numId="5" w16cid:durableId="924801843">
+    <w:abstractNumId w:val="13"/>
+  </w:num>
+  <w:num w:numId="6" w16cid:durableId="1289581491">
+    <w:abstractNumId w:val="2"/>
+  </w:num>
+  <w:num w:numId="7" w16cid:durableId="349067260">
+    <w:abstractNumId w:val="11"/>
+  </w:num>
+  <w:num w:numId="8" w16cid:durableId="149562725">
+    <w:abstractNumId w:val="6"/>
+  </w:num>
+  <w:num w:numId="9" w16cid:durableId="165445336">
+    <w:abstractNumId w:val="9"/>
+  </w:num>
+  <w:num w:numId="10" w16cid:durableId="251742903">
+    <w:abstractNumId w:val="16"/>
+  </w:num>
+  <w:num w:numId="11" w16cid:durableId="2102094438">
     <w:abstractNumId w:val="0"/>
   </w:num>
-  <w:num w:numId="2" w16cid:durableId="1407533261">
-    <w:abstractNumId w:val="3"/>
+  <w:num w:numId="12" w16cid:durableId="1843162176">
+    <w:abstractNumId w:val="4"/>
   </w:num>
-  <w:num w:numId="3" w16cid:durableId="839275554">
+  <w:num w:numId="13" w16cid:durableId="1564870285">
+    <w:abstractNumId w:val="5"/>
+  </w:num>
+  <w:num w:numId="14" w16cid:durableId="2131241526">
+    <w:abstractNumId w:val="14"/>
+  </w:num>
+  <w:num w:numId="15" w16cid:durableId="1444422417">
     <w:abstractNumId w:val="1"/>
   </w:num>
-  <w:num w:numId="4" w16cid:durableId="426970525">
-    <w:abstractNumId w:val="2"/>
+  <w:num w:numId="16" w16cid:durableId="1011446566">
+    <w:abstractNumId w:val="15"/>
+  </w:num>
+  <w:num w:numId="17" w16cid:durableId="404232033">
+    <w:abstractNumId w:val="8"/>
   </w:num>
 </w:numbering>
 </file>

</xml_diff>